<commit_message>
added student name and numbers
</commit_message>
<xml_diff>
--- a/Software Testing Report.docx
+++ b/Software Testing Report.docx
@@ -1,6 +1,6 @@
 
 <file path=word/document.xml><?xml version="1.0" encoding="utf-8"?>
-<w:document xmlns:wpc="http://schemas.microsoft.com/office/word/2010/wordprocessingCanvas" xmlns:mc="http://schemas.openxmlformats.org/markup-compatibility/2006" xmlns:o="urn:schemas-microsoft-com:office:office" xmlns:r="http://schemas.openxmlformats.org/officeDocument/2006/relationships" xmlns:m="http://schemas.openxmlformats.org/officeDocument/2006/math" xmlns:v="urn:schemas-microsoft-com:vml" xmlns:wp14="http://schemas.microsoft.com/office/word/2010/wordprocessingDrawing" xmlns:wp="http://schemas.openxmlformats.org/drawingml/2006/wordprocessingDrawing" xmlns:w10="urn:schemas-microsoft-com:office:word" xmlns:w="http://schemas.openxmlformats.org/wordprocessingml/2006/main" xmlns:w14="http://schemas.microsoft.com/office/word/2010/wordml" xmlns:w15="http://schemas.microsoft.com/office/word/2012/wordml" xmlns:wpg="http://schemas.microsoft.com/office/word/2010/wordprocessingGroup" xmlns:wpi="http://schemas.microsoft.com/office/word/2010/wordprocessingInk" xmlns:wne="http://schemas.microsoft.com/office/word/2006/wordml" xmlns:wps="http://schemas.microsoft.com/office/word/2010/wordprocessingShape" mc:Ignorable="w14 w15 wp14">
+<w:document xmlns:wpc="http://schemas.microsoft.com/office/word/2010/wordprocessingCanvas" xmlns:cx="http://schemas.microsoft.com/office/drawing/2014/chartex" xmlns:cx1="http://schemas.microsoft.com/office/drawing/2015/9/8/chartex" xmlns:cx2="http://schemas.microsoft.com/office/drawing/2015/10/21/chartex" xmlns:cx3="http://schemas.microsoft.com/office/drawing/2016/5/9/chartex" xmlns:cx4="http://schemas.microsoft.com/office/drawing/2016/5/10/chartex" xmlns:cx5="http://schemas.microsoft.com/office/drawing/2016/5/11/chartex" xmlns:cx6="http://schemas.microsoft.com/office/drawing/2016/5/12/chartex" xmlns:cx7="http://schemas.microsoft.com/office/drawing/2016/5/13/chartex" xmlns:cx8="http://schemas.microsoft.com/office/drawing/2016/5/14/chartex" xmlns:mc="http://schemas.openxmlformats.org/markup-compatibility/2006" xmlns:aink="http://schemas.microsoft.com/office/drawing/2016/ink" xmlns:am3d="http://schemas.microsoft.com/office/drawing/2017/model3d" xmlns:o="urn:schemas-microsoft-com:office:office" xmlns:oel="http://schemas.microsoft.com/office/2019/extlst" xmlns:r="http://schemas.openxmlformats.org/officeDocument/2006/relationships" xmlns:m="http://schemas.openxmlformats.org/officeDocument/2006/math" xmlns:v="urn:schemas-microsoft-com:vml" xmlns:wp14="http://schemas.microsoft.com/office/word/2010/wordprocessingDrawing" xmlns:wp="http://schemas.openxmlformats.org/drawingml/2006/wordprocessingDrawing" xmlns:w10="urn:schemas-microsoft-com:office:word" xmlns:w="http://schemas.openxmlformats.org/wordprocessingml/2006/main" xmlns:w14="http://schemas.microsoft.com/office/word/2010/wordml" xmlns:w15="http://schemas.microsoft.com/office/word/2012/wordml" xmlns:w16cex="http://schemas.microsoft.com/office/word/2018/wordml/cex" xmlns:w16cid="http://schemas.microsoft.com/office/word/2016/wordml/cid" xmlns:w16="http://schemas.microsoft.com/office/word/2018/wordml" xmlns:w16sdtdh="http://schemas.microsoft.com/office/word/2020/wordml/sdtdatahash" xmlns:w16se="http://schemas.microsoft.com/office/word/2015/wordml/symex" xmlns:wpg="http://schemas.microsoft.com/office/word/2010/wordprocessingGroup" xmlns:wpi="http://schemas.microsoft.com/office/word/2010/wordprocessingInk" xmlns:wne="http://schemas.microsoft.com/office/word/2006/wordml" xmlns:wps="http://schemas.microsoft.com/office/word/2010/wordprocessingShape" mc:Ignorable="w14 w15 w16se w16cid w16 w16cex w16sdtdh wp14">
   <w:body>
     <w:p>
       <w:pPr>
@@ -21,17 +21,58 @@
         <w:pStyle w:val="Title"/>
       </w:pPr>
       <w:r>
-        <w:t>&lt;Project Name&gt;</w:t>
+        <w:t>NSW Traffic Penalty Tool</w:t>
       </w:r>
     </w:p>
     <w:p>
+      <w:pPr>
+        <w:pStyle w:val="NoSpacing"/>
+        <w:rPr>
+          <w:rFonts w:cstheme="minorHAnsi"/>
+          <w:color w:val="000000" w:themeColor="text1"/>
+        </w:rPr>
+      </w:pPr>
       <w:r>
-        <w:t>Student Name</w:t>
-      </w:r>
-      <w:r>
-        <w:t>s</w:t>
+        <w:rPr>
+          <w:rFonts w:cstheme="minorHAnsi"/>
+          <w:color w:val="000000" w:themeColor="text1"/>
+        </w:rPr>
+        <w:t>Brianne Byer s5175100</w:t>
       </w:r>
     </w:p>
+    <w:p>
+      <w:pPr>
+        <w:pStyle w:val="NoSpacing"/>
+        <w:rPr>
+          <w:rFonts w:cstheme="minorHAnsi"/>
+          <w:color w:val="000000" w:themeColor="text1"/>
+        </w:rPr>
+      </w:pPr>
+      <w:r>
+        <w:rPr>
+          <w:rFonts w:cstheme="minorHAnsi"/>
+          <w:color w:val="000000" w:themeColor="text1"/>
+        </w:rPr>
+        <w:t>Wonwoo Choi s5145987</w:t>
+      </w:r>
+    </w:p>
+    <w:p>
+      <w:pPr>
+        <w:pStyle w:val="NoSpacing"/>
+        <w:rPr>
+          <w:rFonts w:cstheme="minorHAnsi"/>
+          <w:color w:val="000000" w:themeColor="text1"/>
+        </w:rPr>
+      </w:pPr>
+      <w:r>
+        <w:rPr>
+          <w:rFonts w:cstheme="minorHAnsi"/>
+          <w:color w:val="000000" w:themeColor="text1"/>
+        </w:rPr>
+        <w:t>Marco Querzola s5264979</w:t>
+      </w:r>
+    </w:p>
+    <w:p/>
     <w:p>
       <w:r>
         <w:br w:type="page"/>
@@ -356,10 +397,7 @@
       </w:sdtContent>
     </w:sdt>
     <w:p/>
-    <w:p>
-      <w:bookmarkStart w:id="0" w:name="_GoBack"/>
-      <w:bookmarkEnd w:id="0"/>
-    </w:p>
+    <w:p/>
     <w:p/>
     <w:p>
       <w:r>
@@ -374,12 +412,12 @@
           <w:numId w:val="2"/>
         </w:numPr>
       </w:pPr>
-      <w:bookmarkStart w:id="1" w:name="_Toc49779837"/>
+      <w:bookmarkStart w:id="0" w:name="_Toc49779837"/>
       <w:r>
         <w:lastRenderedPageBreak/>
         <w:t>Unit Tests</w:t>
       </w:r>
-      <w:bookmarkEnd w:id="1"/>
+      <w:bookmarkEnd w:id="0"/>
     </w:p>
     <w:p/>
     <w:p>
@@ -405,21 +443,7 @@
         <w:rPr>
           <w:color w:val="FF0000"/>
         </w:rPr>
-        <w:t xml:space="preserve">(In this table you fill out details about what unit tests you have done using the </w:t>
-      </w:r>
-      <w:proofErr w:type="spellStart"/>
-      <w:r>
-        <w:rPr>
-          <w:color w:val="FF0000"/>
-        </w:rPr>
-        <w:t>unittest</w:t>
-      </w:r>
-      <w:proofErr w:type="spellEnd"/>
-      <w:r>
-        <w:rPr>
-          <w:color w:val="FF0000"/>
-        </w:rPr>
-        <w:t xml:space="preserve"> module)</w:t>
+        <w:t>(In this table you fill out details about what unit tests you have done using the unittest module)</w:t>
       </w:r>
     </w:p>
     <w:tbl>
@@ -443,12 +467,6 @@
         <w:gridCol w:w="3720"/>
       </w:tblGrid>
       <w:tr>
-        <w:tblPrEx>
-          <w:tblCellMar>
-            <w:top w:w="0" w:type="dxa"/>
-            <w:bottom w:w="0" w:type="dxa"/>
-          </w:tblCellMar>
-        </w:tblPrEx>
         <w:trPr>
           <w:tblHeader/>
         </w:trPr>
@@ -544,12 +562,6 @@
         </w:tc>
       </w:tr>
       <w:tr>
-        <w:tblPrEx>
-          <w:tblCellMar>
-            <w:top w:w="0" w:type="dxa"/>
-            <w:bottom w:w="0" w:type="dxa"/>
-          </w:tblCellMar>
-        </w:tblPrEx>
         <w:tc>
           <w:tcPr>
             <w:tcW w:w="959" w:type="dxa"/>
@@ -586,21 +598,12 @@
                 <w:color w:val="FF0000"/>
               </w:rPr>
             </w:pPr>
-            <w:proofErr w:type="spellStart"/>
             <w:r>
               <w:rPr>
                 <w:b/>
                 <w:color w:val="FF0000"/>
               </w:rPr>
-              <w:t>WordCount</w:t>
-            </w:r>
-            <w:proofErr w:type="spellEnd"/>
-            <w:r>
-              <w:rPr>
-                <w:b/>
-                <w:color w:val="FF0000"/>
-              </w:rPr>
-              <w:t xml:space="preserve"> Functions</w:t>
+              <w:t>WordCount Functions</w:t>
             </w:r>
           </w:p>
         </w:tc>
@@ -637,12 +640,6 @@
         </w:tc>
       </w:tr>
       <w:tr>
-        <w:tblPrEx>
-          <w:tblCellMar>
-            <w:top w:w="0" w:type="dxa"/>
-            <w:bottom w:w="0" w:type="dxa"/>
-          </w:tblCellMar>
-        </w:tblPrEx>
         <w:tc>
           <w:tcPr>
             <w:tcW w:w="959" w:type="dxa"/>
@@ -728,12 +725,6 @@
         </w:tc>
       </w:tr>
       <w:tr>
-        <w:tblPrEx>
-          <w:tblCellMar>
-            <w:top w:w="0" w:type="dxa"/>
-            <w:bottom w:w="0" w:type="dxa"/>
-          </w:tblCellMar>
-        </w:tblPrEx>
         <w:tc>
           <w:tcPr>
             <w:tcW w:w="959" w:type="dxa"/>
@@ -819,12 +810,6 @@
         </w:tc>
       </w:tr>
       <w:tr>
-        <w:tblPrEx>
-          <w:tblCellMar>
-            <w:top w:w="0" w:type="dxa"/>
-            <w:bottom w:w="0" w:type="dxa"/>
-          </w:tblCellMar>
-        </w:tblPrEx>
         <w:tc>
           <w:tcPr>
             <w:tcW w:w="959" w:type="dxa"/>
@@ -901,12 +886,6 @@
         </w:tc>
       </w:tr>
       <w:tr>
-        <w:tblPrEx>
-          <w:tblCellMar>
-            <w:top w:w="0" w:type="dxa"/>
-            <w:bottom w:w="0" w:type="dxa"/>
-          </w:tblCellMar>
-        </w:tblPrEx>
         <w:tc>
           <w:tcPr>
             <w:tcW w:w="959" w:type="dxa"/>
@@ -1009,12 +988,12 @@
           <w:numId w:val="2"/>
         </w:numPr>
       </w:pPr>
-      <w:bookmarkStart w:id="2" w:name="_Toc49779838"/>
+      <w:bookmarkStart w:id="1" w:name="_Toc49779838"/>
       <w:r>
         <w:lastRenderedPageBreak/>
         <w:t>Coverage Report</w:t>
       </w:r>
-      <w:bookmarkEnd w:id="2"/>
+      <w:bookmarkEnd w:id="1"/>
     </w:p>
     <w:p/>
     <w:p>
@@ -1057,12 +1036,12 @@
           <w:numId w:val="2"/>
         </w:numPr>
       </w:pPr>
-      <w:bookmarkStart w:id="3" w:name="_Toc49779839"/>
+      <w:bookmarkStart w:id="2" w:name="_Toc49779839"/>
       <w:r>
         <w:lastRenderedPageBreak/>
         <w:t>Requirements Acceptance Testing</w:t>
       </w:r>
-      <w:bookmarkEnd w:id="3"/>
+      <w:bookmarkEnd w:id="2"/>
     </w:p>
     <w:p>
       <w:pPr>
@@ -1110,12 +1089,6 @@
         <w:gridCol w:w="3691"/>
       </w:tblGrid>
       <w:tr>
-        <w:tblPrEx>
-          <w:tblCellMar>
-            <w:top w:w="0" w:type="dxa"/>
-            <w:bottom w:w="0" w:type="dxa"/>
-          </w:tblCellMar>
-        </w:tblPrEx>
         <w:trPr>
           <w:tblHeader/>
         </w:trPr>
@@ -1229,12 +1202,6 @@
         </w:tc>
       </w:tr>
       <w:tr>
-        <w:tblPrEx>
-          <w:tblCellMar>
-            <w:top w:w="0" w:type="dxa"/>
-            <w:bottom w:w="0" w:type="dxa"/>
-          </w:tblCellMar>
-        </w:tblPrEx>
         <w:tc>
           <w:tcPr>
             <w:tcW w:w="550" w:type="pct"/>
@@ -1312,12 +1279,6 @@
         </w:tc>
       </w:tr>
       <w:tr>
-        <w:tblPrEx>
-          <w:tblCellMar>
-            <w:top w:w="0" w:type="dxa"/>
-            <w:bottom w:w="0" w:type="dxa"/>
-          </w:tblCellMar>
-        </w:tblPrEx>
         <w:tc>
           <w:tcPr>
             <w:tcW w:w="550" w:type="pct"/>
@@ -1395,12 +1356,6 @@
         </w:tc>
       </w:tr>
       <w:tr>
-        <w:tblPrEx>
-          <w:tblCellMar>
-            <w:top w:w="0" w:type="dxa"/>
-            <w:bottom w:w="0" w:type="dxa"/>
-          </w:tblCellMar>
-        </w:tblPrEx>
         <w:tc>
           <w:tcPr>
             <w:tcW w:w="550" w:type="pct"/>
@@ -1478,12 +1433,6 @@
         </w:tc>
       </w:tr>
       <w:tr>
-        <w:tblPrEx>
-          <w:tblCellMar>
-            <w:top w:w="0" w:type="dxa"/>
-            <w:bottom w:w="0" w:type="dxa"/>
-          </w:tblCellMar>
-        </w:tblPrEx>
         <w:tc>
           <w:tcPr>
             <w:tcW w:w="550" w:type="pct"/>
@@ -1561,12 +1510,6 @@
         </w:tc>
       </w:tr>
       <w:tr>
-        <w:tblPrEx>
-          <w:tblCellMar>
-            <w:top w:w="0" w:type="dxa"/>
-            <w:bottom w:w="0" w:type="dxa"/>
-          </w:tblCellMar>
-        </w:tblPrEx>
         <w:tc>
           <w:tcPr>
             <w:tcW w:w="550" w:type="pct"/>
@@ -1644,12 +1587,6 @@
         </w:tc>
       </w:tr>
       <w:tr>
-        <w:tblPrEx>
-          <w:tblCellMar>
-            <w:top w:w="0" w:type="dxa"/>
-            <w:bottom w:w="0" w:type="dxa"/>
-          </w:tblCellMar>
-        </w:tblPrEx>
         <w:tc>
           <w:tcPr>
             <w:tcW w:w="550" w:type="pct"/>
@@ -1727,12 +1664,6 @@
         </w:tc>
       </w:tr>
       <w:tr>
-        <w:tblPrEx>
-          <w:tblCellMar>
-            <w:top w:w="0" w:type="dxa"/>
-            <w:bottom w:w="0" w:type="dxa"/>
-          </w:tblCellMar>
-        </w:tblPrEx>
         <w:tc>
           <w:tcPr>
             <w:tcW w:w="550" w:type="pct"/>
@@ -1810,12 +1741,6 @@
         </w:tc>
       </w:tr>
       <w:tr>
-        <w:tblPrEx>
-          <w:tblCellMar>
-            <w:top w:w="0" w:type="dxa"/>
-            <w:bottom w:w="0" w:type="dxa"/>
-          </w:tblCellMar>
-        </w:tblPrEx>
         <w:tc>
           <w:tcPr>
             <w:tcW w:w="550" w:type="pct"/>
@@ -1893,12 +1818,6 @@
         </w:tc>
       </w:tr>
       <w:tr>
-        <w:tblPrEx>
-          <w:tblCellMar>
-            <w:top w:w="0" w:type="dxa"/>
-            <w:bottom w:w="0" w:type="dxa"/>
-          </w:tblCellMar>
-        </w:tblPrEx>
         <w:tc>
           <w:tcPr>
             <w:tcW w:w="550" w:type="pct"/>
@@ -1990,7 +1909,7 @@
 </file>
 
 <file path=word/numbering.xml><?xml version="1.0" encoding="utf-8"?>
-<w:numbering xmlns:wpc="http://schemas.microsoft.com/office/word/2010/wordprocessingCanvas" xmlns:mc="http://schemas.openxmlformats.org/markup-compatibility/2006" xmlns:o="urn:schemas-microsoft-com:office:office" xmlns:r="http://schemas.openxmlformats.org/officeDocument/2006/relationships" xmlns:m="http://schemas.openxmlformats.org/officeDocument/2006/math" xmlns:v="urn:schemas-microsoft-com:vml" xmlns:wp14="http://schemas.microsoft.com/office/word/2010/wordprocessingDrawing" xmlns:wp="http://schemas.openxmlformats.org/drawingml/2006/wordprocessingDrawing" xmlns:w10="urn:schemas-microsoft-com:office:word" xmlns:w="http://schemas.openxmlformats.org/wordprocessingml/2006/main" xmlns:w14="http://schemas.microsoft.com/office/word/2010/wordml" xmlns:w15="http://schemas.microsoft.com/office/word/2012/wordml" xmlns:wpg="http://schemas.microsoft.com/office/word/2010/wordprocessingGroup" xmlns:wpi="http://schemas.microsoft.com/office/word/2010/wordprocessingInk" xmlns:wne="http://schemas.microsoft.com/office/word/2006/wordml" xmlns:wps="http://schemas.microsoft.com/office/word/2010/wordprocessingShape" mc:Ignorable="w14 w15 wp14">
+<w:numbering xmlns:wpc="http://schemas.microsoft.com/office/word/2010/wordprocessingCanvas" xmlns:cx="http://schemas.microsoft.com/office/drawing/2014/chartex" xmlns:cx1="http://schemas.microsoft.com/office/drawing/2015/9/8/chartex" xmlns:cx2="http://schemas.microsoft.com/office/drawing/2015/10/21/chartex" xmlns:cx3="http://schemas.microsoft.com/office/drawing/2016/5/9/chartex" xmlns:cx4="http://schemas.microsoft.com/office/drawing/2016/5/10/chartex" xmlns:cx5="http://schemas.microsoft.com/office/drawing/2016/5/11/chartex" xmlns:cx6="http://schemas.microsoft.com/office/drawing/2016/5/12/chartex" xmlns:cx7="http://schemas.microsoft.com/office/drawing/2016/5/13/chartex" xmlns:cx8="http://schemas.microsoft.com/office/drawing/2016/5/14/chartex" xmlns:mc="http://schemas.openxmlformats.org/markup-compatibility/2006" xmlns:aink="http://schemas.microsoft.com/office/drawing/2016/ink" xmlns:am3d="http://schemas.microsoft.com/office/drawing/2017/model3d" xmlns:o="urn:schemas-microsoft-com:office:office" xmlns:oel="http://schemas.microsoft.com/office/2019/extlst" xmlns:r="http://schemas.openxmlformats.org/officeDocument/2006/relationships" xmlns:m="http://schemas.openxmlformats.org/officeDocument/2006/math" xmlns:v="urn:schemas-microsoft-com:vml" xmlns:wp14="http://schemas.microsoft.com/office/word/2010/wordprocessingDrawing" xmlns:wp="http://schemas.openxmlformats.org/drawingml/2006/wordprocessingDrawing" xmlns:w10="urn:schemas-microsoft-com:office:word" xmlns:w="http://schemas.openxmlformats.org/wordprocessingml/2006/main" xmlns:w14="http://schemas.microsoft.com/office/word/2010/wordml" xmlns:w15="http://schemas.microsoft.com/office/word/2012/wordml" xmlns:w16cex="http://schemas.microsoft.com/office/word/2018/wordml/cex" xmlns:w16cid="http://schemas.microsoft.com/office/word/2016/wordml/cid" xmlns:w16="http://schemas.microsoft.com/office/word/2018/wordml" xmlns:w16sdtdh="http://schemas.microsoft.com/office/word/2020/wordml/sdtdatahash" xmlns:w16se="http://schemas.microsoft.com/office/word/2015/wordml/symex" xmlns:wpg="http://schemas.microsoft.com/office/word/2010/wordprocessingGroup" xmlns:wpi="http://schemas.microsoft.com/office/word/2010/wordprocessingInk" xmlns:wne="http://schemas.microsoft.com/office/word/2006/wordml" xmlns:wps="http://schemas.microsoft.com/office/word/2010/wordprocessingShape" mc:Ignorable="w14 w15 w16se w16cid w16 w16cex w16sdtdh wp14">
   <w:abstractNum w:abstractNumId="0" w15:restartNumberingAfterBreak="0">
     <w:nsid w:val="367E3F6A"/>
     <w:multiLevelType w:val="hybridMultilevel"/>
@@ -2666,29 +2585,29 @@
       </w:rPr>
     </w:lvl>
   </w:abstractNum>
-  <w:num w:numId="1">
+  <w:num w:numId="1" w16cid:durableId="2091661290">
     <w:abstractNumId w:val="1"/>
   </w:num>
-  <w:num w:numId="2">
+  <w:num w:numId="2" w16cid:durableId="1211840065">
     <w:abstractNumId w:val="5"/>
   </w:num>
-  <w:num w:numId="3">
+  <w:num w:numId="3" w16cid:durableId="1505245119">
     <w:abstractNumId w:val="4"/>
   </w:num>
-  <w:num w:numId="4">
+  <w:num w:numId="4" w16cid:durableId="114905206">
     <w:abstractNumId w:val="2"/>
   </w:num>
-  <w:num w:numId="5">
+  <w:num w:numId="5" w16cid:durableId="313871623">
     <w:abstractNumId w:val="3"/>
   </w:num>
-  <w:num w:numId="6">
+  <w:num w:numId="6" w16cid:durableId="885683773">
     <w:abstractNumId w:val="0"/>
   </w:num>
 </w:numbering>
 </file>
 
 <file path=word/styles.xml><?xml version="1.0" encoding="utf-8"?>
-<w:styles xmlns:mc="http://schemas.openxmlformats.org/markup-compatibility/2006" xmlns:r="http://schemas.openxmlformats.org/officeDocument/2006/relationships" xmlns:w="http://schemas.openxmlformats.org/wordprocessingml/2006/main" xmlns:w14="http://schemas.microsoft.com/office/word/2010/wordml" xmlns:w15="http://schemas.microsoft.com/office/word/2012/wordml" mc:Ignorable="w14 w15">
+<w:styles xmlns:mc="http://schemas.openxmlformats.org/markup-compatibility/2006" xmlns:r="http://schemas.openxmlformats.org/officeDocument/2006/relationships" xmlns:w="http://schemas.openxmlformats.org/wordprocessingml/2006/main" xmlns:w14="http://schemas.microsoft.com/office/word/2010/wordml" xmlns:w15="http://schemas.microsoft.com/office/word/2012/wordml" xmlns:w16cex="http://schemas.microsoft.com/office/word/2018/wordml/cex" xmlns:w16cid="http://schemas.microsoft.com/office/word/2016/wordml/cid" xmlns:w16="http://schemas.microsoft.com/office/word/2018/wordml" xmlns:w16sdtdh="http://schemas.microsoft.com/office/word/2020/wordml/sdtdatahash" xmlns:w16se="http://schemas.microsoft.com/office/word/2015/wordml/symex" mc:Ignorable="w14 w15 w16se w16cid w16 w16cex w16sdtdh">
   <w:docDefaults>
     <w:rPrDefault>
       <w:rPr>
@@ -2704,7 +2623,7 @@
       </w:pPr>
     </w:pPrDefault>
   </w:docDefaults>
-  <w:latentStyles w:defLockedState="0" w:defUIPriority="99" w:defSemiHidden="0" w:defUnhideWhenUsed="0" w:defQFormat="0" w:count="371">
+  <w:latentStyles w:defLockedState="0" w:defUIPriority="99" w:defSemiHidden="0" w:defUnhideWhenUsed="0" w:defQFormat="0" w:count="376">
     <w:lsdException w:name="Normal" w:uiPriority="0" w:qFormat="1"/>
     <w:lsdException w:name="heading 1" w:uiPriority="9" w:qFormat="1"/>
     <w:lsdException w:name="heading 2" w:semiHidden="1" w:uiPriority="9" w:unhideWhenUsed="1" w:qFormat="1"/>
@@ -2810,7 +2729,6 @@
     <w:lsdException w:name="HTML Sample" w:semiHidden="1" w:unhideWhenUsed="1"/>
     <w:lsdException w:name="HTML Typewriter" w:semiHidden="1" w:unhideWhenUsed="1"/>
     <w:lsdException w:name="HTML Variable" w:semiHidden="1" w:unhideWhenUsed="1"/>
-    <w:lsdException w:name="Normal Table" w:semiHidden="1" w:unhideWhenUsed="1"/>
     <w:lsdException w:name="annotation subject" w:semiHidden="1" w:unhideWhenUsed="1"/>
     <w:lsdException w:name="No List" w:semiHidden="1" w:unhideWhenUsed="1"/>
     <w:lsdException w:name="Outline List 1" w:semiHidden="1" w:unhideWhenUsed="1"/>
@@ -2853,11 +2771,8 @@
     <w:lsdException w:name="Table Contemporary" w:semiHidden="1" w:unhideWhenUsed="1"/>
     <w:lsdException w:name="Table Elegant" w:semiHidden="1" w:unhideWhenUsed="1"/>
     <w:lsdException w:name="Table Professional" w:semiHidden="1" w:unhideWhenUsed="1"/>
-    <w:lsdException w:name="Table Subtle 1" w:semiHidden="1" w:unhideWhenUsed="1"/>
     <w:lsdException w:name="Table Subtle 2" w:semiHidden="1" w:unhideWhenUsed="1"/>
     <w:lsdException w:name="Table Web 1" w:semiHidden="1" w:unhideWhenUsed="1"/>
-    <w:lsdException w:name="Table Web 2" w:semiHidden="1" w:unhideWhenUsed="1"/>
-    <w:lsdException w:name="Table Web 3" w:semiHidden="1" w:unhideWhenUsed="1"/>
     <w:lsdException w:name="Balloon Text" w:semiHidden="1" w:unhideWhenUsed="1"/>
     <w:lsdException w:name="Table Grid" w:uiPriority="39"/>
     <w:lsdException w:name="Table Theme" w:semiHidden="1" w:unhideWhenUsed="1"/>
@@ -3076,6 +2991,11 @@
     <w:lsdException w:name="List Table 5 Dark Accent 6" w:uiPriority="50"/>
     <w:lsdException w:name="List Table 6 Colorful Accent 6" w:uiPriority="51"/>
     <w:lsdException w:name="List Table 7 Colorful Accent 6" w:uiPriority="52"/>
+    <w:lsdException w:name="Mention" w:semiHidden="1" w:unhideWhenUsed="1"/>
+    <w:lsdException w:name="Smart Hyperlink" w:semiHidden="1" w:unhideWhenUsed="1"/>
+    <w:lsdException w:name="Hashtag" w:semiHidden="1" w:unhideWhenUsed="1"/>
+    <w:lsdException w:name="Unresolved Mention" w:semiHidden="1" w:unhideWhenUsed="1"/>
+    <w:lsdException w:name="Smart Link" w:semiHidden="1" w:unhideWhenUsed="1"/>
   </w:latentStyles>
   <w:style w:type="paragraph" w:default="1" w:styleId="Normal">
     <w:name w:val="Normal"/>
@@ -3567,6 +3487,7 @@
   </w:style>
   <w:style w:type="paragraph" w:styleId="NoSpacing">
     <w:name w:val="No Spacing"/>
+    <w:link w:val="NoSpacingChar"/>
     <w:uiPriority w:val="1"/>
     <w:qFormat/>
     <w:rsid w:val="00926CFD"/>
@@ -3778,6 +3699,13 @@
       <w:rFonts w:cs="Times New Roman"/>
       <w:lang w:val="en-US"/>
     </w:rPr>
+  </w:style>
+  <w:style w:type="character" w:customStyle="1" w:styleId="NoSpacingChar">
+    <w:name w:val="No Spacing Char"/>
+    <w:basedOn w:val="DefaultParagraphFont"/>
+    <w:link w:val="NoSpacing"/>
+    <w:uiPriority w:val="1"/>
+    <w:rsid w:val="00083527"/>
   </w:style>
 </w:styles>
 </file>

</xml_diff>

<commit_message>
working on test wwc
</commit_message>
<xml_diff>
--- a/Software Testing Report.docx
+++ b/Software Testing Report.docx
@@ -1113,17 +1113,44 @@
               </w:tabs>
               <w:spacing w:before="60"/>
               <w:rPr>
-                <w:rFonts w:hint="eastAsia"/>
-                <w:b/>
-                <w:lang w:eastAsia="ko-KR"/>
-              </w:rPr>
-            </w:pPr>
-            <w:r>
-              <w:rPr>
-                <w:b/>
-                <w:lang w:eastAsia="ko-KR"/>
-              </w:rPr>
-              <w:t>Check textfile name function</w:t>
+                <w:b/>
+                <w:lang w:eastAsia="ko-KR"/>
+              </w:rPr>
+            </w:pPr>
+            <w:r>
+              <w:rPr>
+                <w:b/>
+                <w:lang w:eastAsia="ko-KR"/>
+              </w:rPr>
+              <w:t xml:space="preserve">Check </w:t>
+            </w:r>
+            <w:r>
+              <w:rPr>
+                <w:b/>
+                <w:lang w:eastAsia="ko-KR"/>
+              </w:rPr>
+              <w:t>text file</w:t>
+            </w:r>
+            <w:r>
+              <w:rPr>
+                <w:b/>
+                <w:lang w:eastAsia="ko-KR"/>
+              </w:rPr>
+              <w:t xml:space="preserve"> </w:t>
+            </w:r>
+            <w:r>
+              <w:rPr>
+                <w:b/>
+                <w:lang w:eastAsia="ko-KR"/>
+              </w:rPr>
+              <w:t xml:space="preserve">existence </w:t>
+            </w:r>
+            <w:r>
+              <w:rPr>
+                <w:b/>
+                <w:lang w:eastAsia="ko-KR"/>
+              </w:rPr>
+              <w:t>function</w:t>
             </w:r>
           </w:p>
         </w:tc>
@@ -1182,15 +1209,14 @@
               </w:tabs>
               <w:spacing w:before="60"/>
               <w:rPr>
+                <w:lang w:eastAsia="ko-KR"/>
+              </w:rPr>
+            </w:pPr>
+            <w:r>
+              <w:rPr>
                 <w:rFonts w:hint="eastAsia"/>
                 <w:lang w:eastAsia="ko-KR"/>
               </w:rPr>
-            </w:pPr>
-            <w:r>
-              <w:rPr>
-                <w:rFonts w:hint="eastAsia"/>
-                <w:lang w:eastAsia="ko-KR"/>
-              </w:rPr>
               <w:t>T</w:t>
             </w:r>
             <w:r>
@@ -1213,7 +1239,6 @@
               <w:spacing w:before="60"/>
               <w:ind w:left="317" w:hanging="317"/>
               <w:rPr>
-                <w:rFonts w:hint="eastAsia"/>
                 <w:lang w:eastAsia="ko-KR"/>
               </w:rPr>
             </w:pPr>
@@ -1233,7 +1258,6 @@
             <w:pPr>
               <w:spacing w:before="60"/>
               <w:rPr>
-                <w:rFonts w:hint="eastAsia"/>
                 <w:lang w:eastAsia="ko-KR"/>
               </w:rPr>
             </w:pPr>
@@ -1272,15 +1296,14 @@
               </w:tabs>
               <w:spacing w:before="60"/>
               <w:rPr>
+                <w:lang w:eastAsia="ko-KR"/>
+              </w:rPr>
+            </w:pPr>
+            <w:r>
+              <w:rPr>
                 <w:rFonts w:hint="eastAsia"/>
                 <w:lang w:eastAsia="ko-KR"/>
               </w:rPr>
-            </w:pPr>
-            <w:r>
-              <w:rPr>
-                <w:rFonts w:hint="eastAsia"/>
-                <w:lang w:eastAsia="ko-KR"/>
-              </w:rPr>
               <w:t>T</w:t>
             </w:r>
             <w:r>
@@ -1303,15 +1326,26 @@
               <w:spacing w:before="60"/>
               <w:ind w:left="317" w:hanging="317"/>
               <w:rPr>
-                <w:rFonts w:hint="eastAsia"/>
-                <w:lang w:eastAsia="ko-KR"/>
-              </w:rPr>
-            </w:pPr>
-            <w:r>
-              <w:rPr>
-                <w:lang w:eastAsia="ko-KR"/>
-              </w:rPr>
-              <w:t>Exit run</w:t>
+                <w:lang w:eastAsia="ko-KR"/>
+              </w:rPr>
+            </w:pPr>
+            <w:r>
+              <w:rPr>
+                <w:lang w:eastAsia="ko-KR"/>
+              </w:rPr>
+              <w:t>Print “</w:t>
+            </w:r>
+            <w:r>
+              <w:rPr>
+                <w:lang w:eastAsia="ko-KR"/>
+              </w:rPr>
+              <w:t>file not found or file name error</w:t>
+            </w:r>
+            <w:r>
+              <w:rPr>
+                <w:lang w:eastAsia="ko-KR"/>
+              </w:rPr>
+              <w:t>” Stop run the code and exit</w:t>
             </w:r>
           </w:p>
         </w:tc>
@@ -1323,7 +1357,6 @@
             <w:pPr>
               <w:spacing w:before="60"/>
               <w:rPr>
-                <w:rFonts w:hint="eastAsia"/>
                 <w:lang w:eastAsia="ko-KR"/>
               </w:rPr>
             </w:pPr>
@@ -1343,13 +1376,7 @@
               <w:rPr>
                 <w:lang w:eastAsia="ko-KR"/>
               </w:rPr>
-              <w:t xml:space="preserve">” </w:t>
-            </w:r>
-            <w:r>
-              <w:rPr>
-                <w:lang w:eastAsia="ko-KR"/>
-              </w:rPr>
-              <w:t>Stop run the code and exit</w:t>
+              <w:t>” Stop run the code and exit</w:t>
             </w:r>
           </w:p>
         </w:tc>
@@ -1382,7 +1409,6 @@
               </w:tabs>
               <w:spacing w:before="60"/>
               <w:rPr>
-                <w:rFonts w:hint="eastAsia"/>
                 <w:b/>
                 <w:lang w:eastAsia="ko-KR"/>
               </w:rPr>
@@ -1408,7 +1434,6 @@
               <w:spacing w:before="60"/>
               <w:ind w:left="317" w:hanging="317"/>
               <w:rPr>
-                <w:rFonts w:hint="eastAsia"/>
                 <w:lang w:eastAsia="ko-KR"/>
               </w:rPr>
             </w:pPr>
@@ -1428,7 +1453,6 @@
             <w:pPr>
               <w:spacing w:before="60"/>
               <w:rPr>
-                <w:rFonts w:hint="eastAsia"/>
                 <w:lang w:eastAsia="ko-KR"/>
               </w:rPr>
             </w:pPr>
@@ -1462,15 +1486,14 @@
             <w:pPr>
               <w:spacing w:before="60"/>
               <w:rPr>
+                <w:lang w:eastAsia="ko-KR"/>
+              </w:rPr>
+            </w:pPr>
+            <w:r>
+              <w:rPr>
                 <w:rFonts w:hint="eastAsia"/>
                 <w:lang w:eastAsia="ko-KR"/>
               </w:rPr>
-            </w:pPr>
-            <w:r>
-              <w:rPr>
-                <w:rFonts w:hint="eastAsia"/>
-                <w:lang w:eastAsia="ko-KR"/>
-              </w:rPr>
               <w:t>2</w:t>
             </w:r>
             <w:r>
@@ -1492,7 +1515,6 @@
               </w:tabs>
               <w:spacing w:before="60"/>
               <w:rPr>
-                <w:rFonts w:hint="eastAsia"/>
                 <w:lang w:eastAsia="ko-KR"/>
               </w:rPr>
             </w:pPr>
@@ -1564,15 +1586,14 @@
               </w:tabs>
               <w:spacing w:before="60"/>
               <w:rPr>
+                <w:lang w:eastAsia="ko-KR"/>
+              </w:rPr>
+            </w:pPr>
+            <w:r>
+              <w:rPr>
                 <w:rFonts w:hint="eastAsia"/>
                 <w:lang w:eastAsia="ko-KR"/>
               </w:rPr>
-            </w:pPr>
-            <w:r>
-              <w:rPr>
-                <w:rFonts w:hint="eastAsia"/>
-                <w:lang w:eastAsia="ko-KR"/>
-              </w:rPr>
               <w:t>T</w:t>
             </w:r>
             <w:r>
@@ -1594,7 +1615,6 @@
               </w:tabs>
               <w:spacing w:before="60"/>
               <w:rPr>
-                <w:rFonts w:hint="eastAsia"/>
                 <w:b/>
                 <w:lang w:eastAsia="ko-KR"/>
               </w:rPr>
@@ -1666,7 +1686,6 @@
             <w:pPr>
               <w:spacing w:before="60"/>
               <w:rPr>
-                <w:rFonts w:hint="eastAsia"/>
                 <w:lang w:eastAsia="ko-KR"/>
               </w:rPr>
             </w:pPr>
@@ -1689,7 +1708,6 @@
               </w:tabs>
               <w:spacing w:before="60"/>
               <w:rPr>
-                <w:rFonts w:hint="eastAsia"/>
                 <w:lang w:eastAsia="ko-KR"/>
               </w:rPr>
             </w:pPr>
@@ -1800,15 +1818,14 @@
             <w:pPr>
               <w:spacing w:before="60"/>
               <w:rPr>
+                <w:lang w:eastAsia="ko-KR"/>
+              </w:rPr>
+            </w:pPr>
+            <w:r>
+              <w:rPr>
                 <w:rFonts w:hint="eastAsia"/>
                 <w:lang w:eastAsia="ko-KR"/>
               </w:rPr>
-            </w:pPr>
-            <w:r>
-              <w:rPr>
-                <w:rFonts w:hint="eastAsia"/>
-                <w:lang w:eastAsia="ko-KR"/>
-              </w:rPr>
               <w:t>3</w:t>
             </w:r>
             <w:r>
@@ -1830,7 +1847,6 @@
               </w:tabs>
               <w:spacing w:before="60"/>
               <w:rPr>
-                <w:rFonts w:hint="eastAsia"/>
                 <w:lang w:eastAsia="ko-KR"/>
               </w:rPr>
             </w:pPr>
@@ -1890,15 +1906,14 @@
             <w:pPr>
               <w:spacing w:before="60"/>
               <w:rPr>
+                <w:lang w:eastAsia="ko-KR"/>
+              </w:rPr>
+            </w:pPr>
+            <w:r>
+              <w:rPr>
                 <w:rFonts w:hint="eastAsia"/>
                 <w:lang w:eastAsia="ko-KR"/>
               </w:rPr>
-            </w:pPr>
-            <w:r>
-              <w:rPr>
-                <w:rFonts w:hint="eastAsia"/>
-                <w:lang w:eastAsia="ko-KR"/>
-              </w:rPr>
               <w:t>3</w:t>
             </w:r>
             <w:r>
@@ -1920,7 +1935,6 @@
               </w:tabs>
               <w:spacing w:before="60"/>
               <w:rPr>
-                <w:rFonts w:hint="eastAsia"/>
                 <w:lang w:eastAsia="ko-KR"/>
               </w:rPr>
             </w:pPr>
@@ -2050,15 +2064,14 @@
             <w:pPr>
               <w:spacing w:before="60"/>
               <w:rPr>
+                <w:lang w:eastAsia="ko-KR"/>
+              </w:rPr>
+            </w:pPr>
+            <w:r>
+              <w:rPr>
                 <w:rFonts w:hint="eastAsia"/>
                 <w:lang w:eastAsia="ko-KR"/>
               </w:rPr>
-            </w:pPr>
-            <w:r>
-              <w:rPr>
-                <w:rFonts w:hint="eastAsia"/>
-                <w:lang w:eastAsia="ko-KR"/>
-              </w:rPr>
               <w:t>3</w:t>
             </w:r>
             <w:r>
@@ -2080,27 +2093,14 @@
               </w:tabs>
               <w:spacing w:before="60"/>
               <w:rPr>
-                <w:rFonts w:hint="eastAsia"/>
-                <w:lang w:eastAsia="ko-KR"/>
-              </w:rPr>
-            </w:pPr>
-            <w:r>
-              <w:rPr>
-                <w:lang w:eastAsia="ko-KR"/>
-              </w:rPr>
-              <w:t>Put string value(‘a’) to start</w:t>
-            </w:r>
-            <w:r>
-              <w:rPr>
-                <w:lang w:eastAsia="ko-KR"/>
-              </w:rPr>
-              <w:t xml:space="preserve"> year</w:t>
-            </w:r>
-            <w:r>
-              <w:rPr>
-                <w:lang w:eastAsia="ko-KR"/>
-              </w:rPr>
-              <w:t xml:space="preserve"> and run </w:t>
+                <w:lang w:eastAsia="ko-KR"/>
+              </w:rPr>
+            </w:pPr>
+            <w:r>
+              <w:rPr>
+                <w:lang w:eastAsia="ko-KR"/>
+              </w:rPr>
+              <w:t xml:space="preserve">Put string value(‘a’) to start year and run </w:t>
             </w:r>
           </w:p>
         </w:tc>
@@ -2231,58 +2231,50 @@
             <w:pPr>
               <w:spacing w:before="60"/>
               <w:rPr>
+                <w:lang w:eastAsia="ko-KR"/>
+              </w:rPr>
+            </w:pPr>
+            <w:r>
+              <w:rPr>
                 <w:rFonts w:hint="eastAsia"/>
                 <w:lang w:eastAsia="ko-KR"/>
               </w:rPr>
+              <w:t>4</w:t>
+            </w:r>
+            <w:r>
+              <w:rPr>
+                <w:lang w:eastAsia="ko-KR"/>
+              </w:rPr>
+              <w:t>.0</w:t>
+            </w:r>
+          </w:p>
+        </w:tc>
+        <w:tc>
+          <w:tcPr>
+            <w:tcW w:w="4111" w:type="dxa"/>
+          </w:tcPr>
+          <w:p>
+            <w:pPr>
+              <w:tabs>
+                <w:tab w:val="left" w:pos="317"/>
+              </w:tabs>
+              <w:spacing w:before="60"/>
+              <w:rPr>
+                <w:lang w:eastAsia="ko-KR"/>
+              </w:rPr>
             </w:pPr>
             <w:r>
               <w:rPr>
                 <w:rFonts w:hint="eastAsia"/>
                 <w:lang w:eastAsia="ko-KR"/>
               </w:rPr>
-              <w:t>4</w:t>
-            </w:r>
-            <w:r>
-              <w:rPr>
-                <w:lang w:eastAsia="ko-KR"/>
-              </w:rPr>
-              <w:t>.0</w:t>
-            </w:r>
-          </w:p>
-        </w:tc>
-        <w:tc>
-          <w:tcPr>
-            <w:tcW w:w="4111" w:type="dxa"/>
-          </w:tcPr>
-          <w:p>
-            <w:pPr>
-              <w:tabs>
-                <w:tab w:val="left" w:pos="317"/>
-              </w:tabs>
-              <w:spacing w:before="60"/>
-              <w:rPr>
-                <w:rFonts w:hint="eastAsia"/>
-                <w:lang w:eastAsia="ko-KR"/>
-              </w:rPr>
-            </w:pPr>
-            <w:r>
-              <w:rPr>
-                <w:rFonts w:hint="eastAsia"/>
-                <w:lang w:eastAsia="ko-KR"/>
-              </w:rPr>
               <w:t>C</w:t>
             </w:r>
             <w:r>
               <w:rPr>
                 <w:lang w:eastAsia="ko-KR"/>
               </w:rPr>
-              <w:t xml:space="preserve">heck </w:t>
-            </w:r>
-            <w:r>
-              <w:rPr>
-                <w:lang w:eastAsia="ko-KR"/>
-              </w:rPr>
-              <w:t>end month</w:t>
+              <w:t>heck end month</w:t>
             </w:r>
           </w:p>
         </w:tc>
@@ -2327,76 +2319,50 @@
             <w:pPr>
               <w:spacing w:before="60"/>
               <w:rPr>
+                <w:lang w:eastAsia="ko-KR"/>
+              </w:rPr>
+            </w:pPr>
+            <w:r>
+              <w:rPr>
                 <w:rFonts w:hint="eastAsia"/>
                 <w:lang w:eastAsia="ko-KR"/>
               </w:rPr>
+              <w:t>4</w:t>
+            </w:r>
+            <w:r>
+              <w:rPr>
+                <w:lang w:eastAsia="ko-KR"/>
+              </w:rPr>
+              <w:t>.1</w:t>
+            </w:r>
+          </w:p>
+        </w:tc>
+        <w:tc>
+          <w:tcPr>
+            <w:tcW w:w="4111" w:type="dxa"/>
+          </w:tcPr>
+          <w:p>
+            <w:pPr>
+              <w:tabs>
+                <w:tab w:val="left" w:pos="317"/>
+              </w:tabs>
+              <w:spacing w:before="60"/>
+              <w:rPr>
+                <w:lang w:eastAsia="ko-KR"/>
+              </w:rPr>
             </w:pPr>
             <w:r>
               <w:rPr>
                 <w:rFonts w:hint="eastAsia"/>
                 <w:lang w:eastAsia="ko-KR"/>
               </w:rPr>
-              <w:t>4</w:t>
-            </w:r>
-            <w:r>
-              <w:rPr>
-                <w:lang w:eastAsia="ko-KR"/>
-              </w:rPr>
-              <w:t>.1</w:t>
-            </w:r>
-          </w:p>
-        </w:tc>
-        <w:tc>
-          <w:tcPr>
-            <w:tcW w:w="4111" w:type="dxa"/>
-          </w:tcPr>
-          <w:p>
-            <w:pPr>
-              <w:tabs>
-                <w:tab w:val="left" w:pos="317"/>
-              </w:tabs>
-              <w:spacing w:before="60"/>
-              <w:rPr>
-                <w:rFonts w:hint="eastAsia"/>
-                <w:lang w:eastAsia="ko-KR"/>
-              </w:rPr>
-            </w:pPr>
-            <w:r>
-              <w:rPr>
-                <w:rFonts w:hint="eastAsia"/>
-                <w:lang w:eastAsia="ko-KR"/>
-              </w:rPr>
               <w:t>T</w:t>
             </w:r>
             <w:r>
               <w:rPr>
                 <w:lang w:eastAsia="ko-KR"/>
               </w:rPr>
-              <w:t xml:space="preserve">est </w:t>
-            </w:r>
-            <w:r>
-              <w:rPr>
-                <w:lang w:eastAsia="ko-KR"/>
-              </w:rPr>
-              <w:t xml:space="preserve">end </w:t>
-            </w:r>
-            <w:r>
-              <w:rPr>
-                <w:lang w:eastAsia="ko-KR"/>
-              </w:rPr>
-              <w:t xml:space="preserve"> </w:t>
-            </w:r>
-            <w:r>
-              <w:rPr>
-                <w:lang w:eastAsia="ko-KR"/>
-              </w:rPr>
-              <w:t>month</w:t>
-            </w:r>
-            <w:r>
-              <w:rPr>
-                <w:lang w:eastAsia="ko-KR"/>
-              </w:rPr>
-              <w:t xml:space="preserve"> can be converted into int</w:t>
+              <w:t>est end  month can be converted into int</w:t>
             </w:r>
           </w:p>
         </w:tc>
@@ -2420,14 +2386,7 @@
                 <w:b/>
                 <w:lang w:eastAsia="ko-KR"/>
               </w:rPr>
-              <w:t xml:space="preserve">Print </w:t>
-            </w:r>
-            <w:r>
-              <w:rPr>
-                <w:b/>
-                <w:lang w:eastAsia="ko-KR"/>
-              </w:rPr>
-              <w:t>end month</w:t>
+              <w:t>Print end month</w:t>
             </w:r>
             <w:r>
               <w:rPr>
@@ -2490,7 +2449,6 @@
             <w:pPr>
               <w:spacing w:before="60"/>
               <w:rPr>
-                <w:rFonts w:hint="eastAsia"/>
                 <w:lang w:eastAsia="ko-KR"/>
               </w:rPr>
             </w:pPr>
@@ -2521,48 +2479,35 @@
               </w:tabs>
               <w:spacing w:before="60"/>
               <w:rPr>
+                <w:lang w:eastAsia="ko-KR"/>
+              </w:rPr>
+            </w:pPr>
+            <w:r>
+              <w:rPr>
+                <w:lang w:eastAsia="ko-KR"/>
+              </w:rPr>
+              <w:t xml:space="preserve">Put string value(‘a’) to end month and run </w:t>
+            </w:r>
+          </w:p>
+        </w:tc>
+        <w:tc>
+          <w:tcPr>
+            <w:tcW w:w="5386" w:type="dxa"/>
+          </w:tcPr>
+          <w:p>
+            <w:pPr>
+              <w:tabs>
+                <w:tab w:val="left" w:pos="317"/>
+              </w:tabs>
+              <w:spacing w:before="60"/>
+              <w:rPr>
+                <w:b/>
+                <w:lang w:eastAsia="ko-KR"/>
+              </w:rPr>
+            </w:pPr>
+            <w:r>
+              <w:rPr>
                 <w:rFonts w:hint="eastAsia"/>
-                <w:lang w:eastAsia="ko-KR"/>
-              </w:rPr>
-            </w:pPr>
-            <w:r>
-              <w:rPr>
-                <w:lang w:eastAsia="ko-KR"/>
-              </w:rPr>
-              <w:t xml:space="preserve">Put string value(‘a’) to </w:t>
-            </w:r>
-            <w:r>
-              <w:rPr>
-                <w:lang w:eastAsia="ko-KR"/>
-              </w:rPr>
-              <w:t>end month</w:t>
-            </w:r>
-            <w:r>
-              <w:rPr>
-                <w:lang w:eastAsia="ko-KR"/>
-              </w:rPr>
-              <w:t xml:space="preserve"> and run </w:t>
-            </w:r>
-          </w:p>
-        </w:tc>
-        <w:tc>
-          <w:tcPr>
-            <w:tcW w:w="5386" w:type="dxa"/>
-          </w:tcPr>
-          <w:p>
-            <w:pPr>
-              <w:tabs>
-                <w:tab w:val="left" w:pos="317"/>
-              </w:tabs>
-              <w:spacing w:before="60"/>
-              <w:rPr>
-                <w:b/>
-                <w:lang w:eastAsia="ko-KR"/>
-              </w:rPr>
-            </w:pPr>
-            <w:r>
-              <w:rPr>
-                <w:rFonts w:hint="eastAsia"/>
                 <w:b/>
                 <w:lang w:eastAsia="ko-KR"/>
               </w:rPr>
@@ -2573,14 +2518,7 @@
                 <w:b/>
                 <w:lang w:eastAsia="ko-KR"/>
               </w:rPr>
-              <w:t xml:space="preserve">rint </w:t>
-            </w:r>
-            <w:r>
-              <w:rPr>
-                <w:b/>
-                <w:lang w:eastAsia="ko-KR"/>
-              </w:rPr>
-              <w:t>end month</w:t>
+              <w:t>rint end month</w:t>
             </w:r>
             <w:r>
               <w:rPr>
@@ -2651,57 +2589,43 @@
             <w:pPr>
               <w:spacing w:before="60"/>
               <w:rPr>
+                <w:lang w:eastAsia="ko-KR"/>
+              </w:rPr>
+            </w:pPr>
+            <w:r>
+              <w:rPr>
+                <w:lang w:eastAsia="ko-KR"/>
+              </w:rPr>
+              <w:t>5.0</w:t>
+            </w:r>
+          </w:p>
+        </w:tc>
+        <w:tc>
+          <w:tcPr>
+            <w:tcW w:w="4111" w:type="dxa"/>
+          </w:tcPr>
+          <w:p>
+            <w:pPr>
+              <w:tabs>
+                <w:tab w:val="left" w:pos="317"/>
+              </w:tabs>
+              <w:spacing w:before="60"/>
+              <w:rPr>
+                <w:lang w:eastAsia="ko-KR"/>
+              </w:rPr>
+            </w:pPr>
+            <w:r>
+              <w:rPr>
                 <w:rFonts w:hint="eastAsia"/>
                 <w:lang w:eastAsia="ko-KR"/>
               </w:rPr>
-            </w:pPr>
-            <w:r>
-              <w:rPr>
-                <w:lang w:eastAsia="ko-KR"/>
-              </w:rPr>
-              <w:t>5</w:t>
-            </w:r>
-            <w:r>
-              <w:rPr>
-                <w:lang w:eastAsia="ko-KR"/>
-              </w:rPr>
-              <w:t>.0</w:t>
-            </w:r>
-          </w:p>
-        </w:tc>
-        <w:tc>
-          <w:tcPr>
-            <w:tcW w:w="4111" w:type="dxa"/>
-          </w:tcPr>
-          <w:p>
-            <w:pPr>
-              <w:tabs>
-                <w:tab w:val="left" w:pos="317"/>
-              </w:tabs>
-              <w:spacing w:before="60"/>
-              <w:rPr>
-                <w:rFonts w:hint="eastAsia"/>
-                <w:lang w:eastAsia="ko-KR"/>
-              </w:rPr>
-            </w:pPr>
-            <w:r>
-              <w:rPr>
-                <w:rFonts w:hint="eastAsia"/>
-                <w:lang w:eastAsia="ko-KR"/>
-              </w:rPr>
               <w:t>C</w:t>
             </w:r>
             <w:r>
               <w:rPr>
                 <w:lang w:eastAsia="ko-KR"/>
               </w:rPr>
-              <w:t xml:space="preserve">heck end </w:t>
-            </w:r>
-            <w:r>
-              <w:rPr>
-                <w:lang w:eastAsia="ko-KR"/>
-              </w:rPr>
-              <w:t>year</w:t>
+              <w:t>heck end year</w:t>
             </w:r>
           </w:p>
         </w:tc>
@@ -2750,13 +2674,7 @@
               <w:rPr>
                 <w:lang w:eastAsia="ko-KR"/>
               </w:rPr>
-              <w:t>5</w:t>
-            </w:r>
-            <w:r>
-              <w:rPr>
-                <w:lang w:eastAsia="ko-KR"/>
-              </w:rPr>
-              <w:t>.1</w:t>
+              <w:t>5.1</w:t>
             </w:r>
           </w:p>
         </w:tc>
@@ -2771,34 +2689,21 @@
               </w:tabs>
               <w:spacing w:before="60"/>
               <w:rPr>
+                <w:lang w:eastAsia="ko-KR"/>
+              </w:rPr>
+            </w:pPr>
+            <w:r>
+              <w:rPr>
                 <w:rFonts w:hint="eastAsia"/>
                 <w:lang w:eastAsia="ko-KR"/>
               </w:rPr>
-            </w:pPr>
-            <w:r>
-              <w:rPr>
-                <w:rFonts w:hint="eastAsia"/>
-                <w:lang w:eastAsia="ko-KR"/>
-              </w:rPr>
               <w:t>T</w:t>
             </w:r>
             <w:r>
               <w:rPr>
                 <w:lang w:eastAsia="ko-KR"/>
               </w:rPr>
-              <w:t>est end</w:t>
-            </w:r>
-            <w:r>
-              <w:rPr>
-                <w:lang w:eastAsia="ko-KR"/>
-              </w:rPr>
-              <w:t xml:space="preserve"> year</w:t>
-            </w:r>
-            <w:r>
-              <w:rPr>
-                <w:lang w:eastAsia="ko-KR"/>
-              </w:rPr>
-              <w:t xml:space="preserve"> can be converted into int</w:t>
+              <w:t>est end year can be converted into int</w:t>
             </w:r>
           </w:p>
         </w:tc>
@@ -2822,14 +2727,7 @@
                 <w:b/>
                 <w:lang w:eastAsia="ko-KR"/>
               </w:rPr>
-              <w:t xml:space="preserve">Print end </w:t>
-            </w:r>
-            <w:r>
-              <w:rPr>
-                <w:b/>
-                <w:lang w:eastAsia="ko-KR"/>
-              </w:rPr>
-              <w:t>year</w:t>
+              <w:t>Print end year</w:t>
             </w:r>
             <w:r>
               <w:rPr>
@@ -2864,14 +2762,7 @@
                 <w:b/>
                 <w:lang w:eastAsia="ko-KR"/>
               </w:rPr>
-              <w:t xml:space="preserve">Print end </w:t>
-            </w:r>
-            <w:r>
-              <w:rPr>
-                <w:b/>
-                <w:lang w:eastAsia="ko-KR"/>
-              </w:rPr>
-              <w:t>year</w:t>
+              <w:t>Print end year</w:t>
             </w:r>
             <w:r>
               <w:rPr>
@@ -2903,13 +2794,7 @@
               <w:rPr>
                 <w:lang w:eastAsia="ko-KR"/>
               </w:rPr>
-              <w:t>5</w:t>
-            </w:r>
-            <w:r>
-              <w:rPr>
-                <w:lang w:eastAsia="ko-KR"/>
-              </w:rPr>
-              <w:t>.2</w:t>
+              <w:t>5.2</w:t>
             </w:r>
           </w:p>
         </w:tc>
@@ -2924,39 +2809,69 @@
               </w:tabs>
               <w:spacing w:before="60"/>
               <w:rPr>
+                <w:lang w:eastAsia="ko-KR"/>
+              </w:rPr>
+            </w:pPr>
+            <w:r>
+              <w:rPr>
+                <w:lang w:eastAsia="ko-KR"/>
+              </w:rPr>
+              <w:t xml:space="preserve">Put string value(‘a’) to end year and run </w:t>
+            </w:r>
+          </w:p>
+        </w:tc>
+        <w:tc>
+          <w:tcPr>
+            <w:tcW w:w="5386" w:type="dxa"/>
+          </w:tcPr>
+          <w:p>
+            <w:pPr>
+              <w:tabs>
+                <w:tab w:val="left" w:pos="317"/>
+              </w:tabs>
+              <w:spacing w:before="60"/>
+              <w:rPr>
+                <w:b/>
+                <w:lang w:eastAsia="ko-KR"/>
+              </w:rPr>
+            </w:pPr>
+            <w:r>
+              <w:rPr>
                 <w:rFonts w:hint="eastAsia"/>
-                <w:lang w:eastAsia="ko-KR"/>
-              </w:rPr>
-            </w:pPr>
-            <w:r>
-              <w:rPr>
-                <w:lang w:eastAsia="ko-KR"/>
-              </w:rPr>
-              <w:t xml:space="preserve">Put string value(‘a’) to end </w:t>
-            </w:r>
-            <w:r>
-              <w:rPr>
-                <w:lang w:eastAsia="ko-KR"/>
-              </w:rPr>
-              <w:t>year</w:t>
-            </w:r>
-            <w:r>
-              <w:rPr>
-                <w:lang w:eastAsia="ko-KR"/>
-              </w:rPr>
-              <w:t xml:space="preserve"> and run </w:t>
-            </w:r>
-          </w:p>
-        </w:tc>
-        <w:tc>
-          <w:tcPr>
-            <w:tcW w:w="5386" w:type="dxa"/>
-          </w:tcPr>
-          <w:p>
-            <w:pPr>
-              <w:tabs>
-                <w:tab w:val="left" w:pos="317"/>
-              </w:tabs>
+                <w:b/>
+                <w:lang w:eastAsia="ko-KR"/>
+              </w:rPr>
+              <w:t>P</w:t>
+            </w:r>
+            <w:r>
+              <w:rPr>
+                <w:b/>
+                <w:lang w:eastAsia="ko-KR"/>
+              </w:rPr>
+              <w:t>rint end year</w:t>
+            </w:r>
+            <w:r>
+              <w:rPr>
+                <w:b/>
+                <w:lang w:eastAsia="ko-KR"/>
+              </w:rPr>
+              <w:t xml:space="preserve"> is wrong type</w:t>
+            </w:r>
+            <w:r>
+              <w:rPr>
+                <w:b/>
+                <w:lang w:eastAsia="ko-KR"/>
+              </w:rPr>
+              <w:t xml:space="preserve"> on console.</w:t>
+            </w:r>
+          </w:p>
+        </w:tc>
+        <w:tc>
+          <w:tcPr>
+            <w:tcW w:w="3720" w:type="dxa"/>
+          </w:tcPr>
+          <w:p>
+            <w:pPr>
               <w:spacing w:before="60"/>
               <w:rPr>
                 <w:b/>
@@ -2976,64 +2891,7 @@
                 <w:b/>
                 <w:lang w:eastAsia="ko-KR"/>
               </w:rPr>
-              <w:t xml:space="preserve">rint end </w:t>
-            </w:r>
-            <w:r>
-              <w:rPr>
-                <w:b/>
-                <w:lang w:eastAsia="ko-KR"/>
-              </w:rPr>
-              <w:t>year</w:t>
-            </w:r>
-            <w:r>
-              <w:rPr>
-                <w:b/>
-                <w:lang w:eastAsia="ko-KR"/>
-              </w:rPr>
-              <w:t xml:space="preserve"> is wrong type</w:t>
-            </w:r>
-            <w:r>
-              <w:rPr>
-                <w:b/>
-                <w:lang w:eastAsia="ko-KR"/>
-              </w:rPr>
-              <w:t xml:space="preserve"> on console.</w:t>
-            </w:r>
-          </w:p>
-        </w:tc>
-        <w:tc>
-          <w:tcPr>
-            <w:tcW w:w="3720" w:type="dxa"/>
-          </w:tcPr>
-          <w:p>
-            <w:pPr>
-              <w:spacing w:before="60"/>
-              <w:rPr>
-                <w:b/>
-                <w:lang w:eastAsia="ko-KR"/>
-              </w:rPr>
-            </w:pPr>
-            <w:r>
-              <w:rPr>
-                <w:rFonts w:hint="eastAsia"/>
-                <w:b/>
-                <w:lang w:eastAsia="ko-KR"/>
-              </w:rPr>
-              <w:t>P</w:t>
-            </w:r>
-            <w:r>
-              <w:rPr>
-                <w:b/>
-                <w:lang w:eastAsia="ko-KR"/>
-              </w:rPr>
-              <w:t xml:space="preserve">rint end </w:t>
-            </w:r>
-            <w:r>
-              <w:rPr>
-                <w:b/>
-                <w:lang w:eastAsia="ko-KR"/>
-              </w:rPr>
-              <w:t>year</w:t>
+              <w:t>rint end year</w:t>
             </w:r>
             <w:r>
               <w:rPr>
@@ -3080,7 +2938,6 @@
               </w:tabs>
               <w:spacing w:before="60"/>
               <w:rPr>
-                <w:rFonts w:hint="eastAsia"/>
                 <w:lang w:eastAsia="ko-KR"/>
               </w:rPr>
             </w:pPr>
@@ -3137,13 +2994,7 @@
               <w:rPr>
                 <w:lang w:eastAsia="ko-KR"/>
               </w:rPr>
-              <w:t>6</w:t>
-            </w:r>
-            <w:r>
-              <w:rPr>
-                <w:lang w:eastAsia="ko-KR"/>
-              </w:rPr>
-              <w:t>.1</w:t>
+              <w:t>6.1</w:t>
             </w:r>
           </w:p>
         </w:tc>
@@ -3158,7 +3009,6 @@
               </w:tabs>
               <w:spacing w:before="60"/>
               <w:rPr>
-                <w:rFonts w:hint="eastAsia"/>
                 <w:lang w:eastAsia="ko-KR"/>
               </w:rPr>
             </w:pPr>
@@ -3280,13 +3130,7 @@
               <w:rPr>
                 <w:lang w:eastAsia="ko-KR"/>
               </w:rPr>
-              <w:t>6</w:t>
-            </w:r>
-            <w:r>
-              <w:rPr>
-                <w:lang w:eastAsia="ko-KR"/>
-              </w:rPr>
-              <w:t>.2</w:t>
+              <w:t>6.2</w:t>
             </w:r>
           </w:p>
         </w:tc>
@@ -3301,7 +3145,6 @@
               </w:tabs>
               <w:spacing w:before="60"/>
               <w:rPr>
-                <w:rFonts w:hint="eastAsia"/>
                 <w:lang w:eastAsia="ko-KR"/>
               </w:rPr>
             </w:pPr>
@@ -3416,13 +3259,7 @@
               <w:rPr>
                 <w:lang w:eastAsia="ko-KR"/>
               </w:rPr>
-              <w:t>7</w:t>
-            </w:r>
-            <w:r>
-              <w:rPr>
-                <w:lang w:eastAsia="ko-KR"/>
-              </w:rPr>
-              <w:t>.0</w:t>
+              <w:t>7.0</w:t>
             </w:r>
           </w:p>
         </w:tc>
@@ -3437,45 +3274,14 @@
               </w:tabs>
               <w:spacing w:before="60"/>
               <w:rPr>
-                <w:rFonts w:hint="eastAsia"/>
-                <w:lang w:eastAsia="ko-KR"/>
-              </w:rPr>
-            </w:pPr>
-            <w:r>
-              <w:rPr>
-                <w:lang w:eastAsia="ko-KR"/>
-              </w:rPr>
-              <w:t xml:space="preserve">Check the </w:t>
-            </w:r>
-            <w:r>
-              <w:rPr>
-                <w:lang w:eastAsia="ko-KR"/>
-              </w:rPr>
-              <w:t>range_date_date_format</w:t>
-            </w:r>
-            <w:r>
-              <w:rPr>
-                <w:lang w:eastAsia="ko-KR"/>
-              </w:rPr>
-              <w:t xml:space="preserve"> is </w:t>
-            </w:r>
-            <w:r>
-              <w:rPr>
-                <w:lang w:eastAsia="ko-KR"/>
-              </w:rPr>
-              <w:t>date</w:t>
-            </w:r>
-            <w:r>
-              <w:rPr>
-                <w:lang w:eastAsia="ko-KR"/>
-              </w:rPr>
-              <w:t xml:space="preserve"> typ</w:t>
-            </w:r>
-            <w:r>
-              <w:rPr>
-                <w:lang w:eastAsia="ko-KR"/>
-              </w:rPr>
-              <w:t>e</w:t>
+                <w:lang w:eastAsia="ko-KR"/>
+              </w:rPr>
+            </w:pPr>
+            <w:r>
+              <w:rPr>
+                <w:lang w:eastAsia="ko-KR"/>
+              </w:rPr>
+              <w:t>Check the range_date_date_format is date type</w:t>
             </w:r>
             <w:r>
               <w:rPr>
@@ -3530,13 +3336,7 @@
               <w:rPr>
                 <w:lang w:eastAsia="ko-KR"/>
               </w:rPr>
-              <w:t>7</w:t>
-            </w:r>
-            <w:r>
-              <w:rPr>
-                <w:lang w:eastAsia="ko-KR"/>
-              </w:rPr>
-              <w:t>.1</w:t>
+              <w:t>7.1</w:t>
             </w:r>
           </w:p>
         </w:tc>
@@ -3551,15 +3351,14 @@
               </w:tabs>
               <w:spacing w:before="60"/>
               <w:rPr>
+                <w:lang w:eastAsia="ko-KR"/>
+              </w:rPr>
+            </w:pPr>
+            <w:r>
+              <w:rPr>
                 <w:rFonts w:hint="eastAsia"/>
                 <w:lang w:eastAsia="ko-KR"/>
               </w:rPr>
-            </w:pPr>
-            <w:r>
-              <w:rPr>
-                <w:rFonts w:hint="eastAsia"/>
-                <w:lang w:eastAsia="ko-KR"/>
-              </w:rPr>
               <w:t>u</w:t>
             </w:r>
             <w:r>
@@ -3572,13 +3371,7 @@
               <w:rPr>
                 <w:lang w:eastAsia="ko-KR"/>
               </w:rPr>
-              <w:t>range_date_date_format</w:t>
-            </w:r>
-            <w:r>
-              <w:rPr>
-                <w:lang w:eastAsia="ko-KR"/>
-              </w:rPr>
-              <w:t xml:space="preserve"> </w:t>
+              <w:t xml:space="preserve">range_date_date_format </w:t>
             </w:r>
             <w:r>
               <w:rPr>
@@ -3615,14 +3408,7 @@
                 <w:b/>
                 <w:lang w:eastAsia="ko-KR"/>
               </w:rPr>
-              <w:t>range_date_date_format</w:t>
-            </w:r>
-            <w:r>
-              <w:rPr>
-                <w:b/>
-                <w:lang w:eastAsia="ko-KR"/>
-              </w:rPr>
-              <w:t xml:space="preserve"> </w:t>
+              <w:t xml:space="preserve">range_date_date_format </w:t>
             </w:r>
             <w:r>
               <w:rPr>
@@ -3697,13 +3483,7 @@
                 <w:lang w:eastAsia="ko-KR"/>
               </w:rPr>
               <w:lastRenderedPageBreak/>
-              <w:t>7</w:t>
-            </w:r>
-            <w:r>
-              <w:rPr>
-                <w:lang w:eastAsia="ko-KR"/>
-              </w:rPr>
-              <w:t>.2</w:t>
+              <w:t>7.2</w:t>
             </w:r>
           </w:p>
         </w:tc>
@@ -3718,15 +3498,26 @@
               </w:tabs>
               <w:spacing w:before="60"/>
               <w:rPr>
-                <w:rFonts w:hint="eastAsia"/>
-                <w:lang w:eastAsia="ko-KR"/>
-              </w:rPr>
-            </w:pPr>
-            <w:r>
-              <w:rPr>
-                <w:lang w:eastAsia="ko-KR"/>
-              </w:rPr>
-              <w:t>Inser “2012-03-01” to range_date_date_format</w:t>
+                <w:lang w:eastAsia="ko-KR"/>
+              </w:rPr>
+            </w:pPr>
+            <w:r>
+              <w:rPr>
+                <w:lang w:eastAsia="ko-KR"/>
+              </w:rPr>
+              <w:t>Inser</w:t>
+            </w:r>
+            <w:r>
+              <w:rPr>
+                <w:lang w:eastAsia="ko-KR"/>
+              </w:rPr>
+              <w:t xml:space="preserve">t </w:t>
+            </w:r>
+            <w:r>
+              <w:rPr>
+                <w:lang w:eastAsia="ko-KR"/>
+              </w:rPr>
+              <w:t xml:space="preserve"> “2012-03-01” to range_date_date_format</w:t>
             </w:r>
           </w:p>
         </w:tc>
@@ -3798,7 +3589,6 @@
               </w:tabs>
               <w:spacing w:before="60"/>
               <w:rPr>
-                <w:rFonts w:hint="eastAsia"/>
                 <w:lang w:eastAsia="ko-KR"/>
               </w:rPr>
             </w:pPr>
@@ -3858,7 +3648,6 @@
               </w:tabs>
               <w:spacing w:before="60"/>
               <w:rPr>
-                <w:rFonts w:hint="eastAsia"/>
                 <w:lang w:eastAsia="ko-KR"/>
               </w:rPr>
             </w:pPr>
@@ -3918,7 +3707,6 @@
               </w:tabs>
               <w:spacing w:before="60"/>
               <w:rPr>
-                <w:rFonts w:hint="eastAsia"/>
                 <w:lang w:eastAsia="ko-KR"/>
               </w:rPr>
             </w:pPr>
@@ -3978,7 +3766,6 @@
               </w:tabs>
               <w:spacing w:before="60"/>
               <w:rPr>
-                <w:rFonts w:hint="eastAsia"/>
                 <w:lang w:eastAsia="ko-KR"/>
               </w:rPr>
             </w:pPr>
@@ -4038,7 +3825,6 @@
               </w:tabs>
               <w:spacing w:before="60"/>
               <w:rPr>
-                <w:rFonts w:hint="eastAsia"/>
                 <w:lang w:eastAsia="ko-KR"/>
               </w:rPr>
             </w:pPr>
@@ -4098,7 +3884,6 @@
               </w:tabs>
               <w:spacing w:before="60"/>
               <w:rPr>
-                <w:rFonts w:hint="eastAsia"/>
                 <w:lang w:eastAsia="ko-KR"/>
               </w:rPr>
             </w:pPr>
@@ -4157,6 +3942,9 @@
         <w:t>Coverage Report</w:t>
       </w:r>
       <w:bookmarkEnd w:id="1"/>
+      <w:r>
+        <w:t xml:space="preserve"> html</w:t>
+      </w:r>
     </w:p>
     <w:p/>
     <w:p>
@@ -4172,25 +3960,7 @@
         <w:t>A description of the coverage of your unit tests, including how you evaluated coverage (function, statement, branch, condition)</w:t>
       </w:r>
     </w:p>
-    <w:p>
-      <w:pPr>
-        <w:rPr>
-          <w:color w:val="FF0000"/>
-        </w:rPr>
-      </w:pPr>
-    </w:p>
-    <w:p>
-      <w:pPr>
-        <w:rPr>
-          <w:color w:val="FF0000"/>
-        </w:rPr>
-      </w:pPr>
-    </w:p>
-    <w:p>
-      <w:r>
-        <w:br w:type="page"/>
-      </w:r>
-    </w:p>
+    <w:p/>
     <w:p>
       <w:pPr>
         <w:pStyle w:val="1"/>
@@ -4201,7 +3971,6 @@
       </w:pPr>
       <w:bookmarkStart w:id="2" w:name="_Toc49779839"/>
       <w:r>
-        <w:lastRenderedPageBreak/>
         <w:t>Requirements Acceptance Testing</w:t>
       </w:r>
       <w:bookmarkEnd w:id="2"/>
@@ -4765,6 +4534,7 @@
               <w:rPr>
                 <w:color w:val="FF0000"/>
               </w:rPr>
+              <w:lastRenderedPageBreak/>
               <w:t>6</w:t>
             </w:r>
           </w:p>
@@ -4996,7 +4766,6 @@
               <w:rPr>
                 <w:color w:val="FF0000"/>
               </w:rPr>
-              <w:lastRenderedPageBreak/>
               <w:t>9</w:t>
             </w:r>
           </w:p>

</xml_diff>

<commit_message>
added 2.0 Coverage Report
</commit_message>
<xml_diff>
--- a/Software Testing Report.docx
+++ b/Software Testing Report.docx
@@ -464,13 +464,7 @@
         <w:t xml:space="preserve"> </w:t>
       </w:r>
       <w:r>
-        <w:t xml:space="preserve">In the </w:t>
-      </w:r>
-      <w:r>
-        <w:t>NSW Traffic Penalty Data Tool</w:t>
-      </w:r>
-      <w:r>
-        <w:t xml:space="preserve"> (NTPT) project, </w:t>
+        <w:t xml:space="preserve">In the NSW Traffic Penalty Data Tool (NTPT) project, </w:t>
       </w:r>
       <w:r>
         <w:t xml:space="preserve">the waterfall model has been applied. </w:t>
@@ -886,19 +880,7 @@
               <w:rPr>
                 <w:lang w:eastAsia="ko-KR"/>
               </w:rPr>
-              <w:t>Stops code and</w:t>
-            </w:r>
-            <w:r>
-              <w:rPr>
-                <w:lang w:eastAsia="ko-KR"/>
-              </w:rPr>
-              <w:t xml:space="preserve"> exits</w:t>
-            </w:r>
-            <w:r>
-              <w:rPr>
-                <w:lang w:eastAsia="ko-KR"/>
-              </w:rPr>
-              <w:t>.</w:t>
+              <w:t>Stops code and exits.</w:t>
             </w:r>
           </w:p>
         </w:tc>
@@ -3974,24 +3956,14 @@
       <w:r>
         <w:t xml:space="preserve">Table </w:t>
       </w:r>
-      <w:r>
-        <w:fldChar w:fldCharType="begin"/>
-      </w:r>
-      <w:r>
-        <w:instrText xml:space="preserve"> SEQ Table \* ARABIC </w:instrText>
-      </w:r>
-      <w:r>
-        <w:fldChar w:fldCharType="separate"/>
-      </w:r>
-      <w:r>
-        <w:rPr>
-          <w:noProof/>
-        </w:rPr>
-        <w:t>1</w:t>
-      </w:r>
-      <w:r>
-        <w:fldChar w:fldCharType="end"/>
-      </w:r>
+      <w:fldSimple w:instr=" SEQ Table \* ARABIC ">
+        <w:r>
+          <w:rPr>
+            <w:noProof/>
+          </w:rPr>
+          <w:t>1</w:t>
+        </w:r>
+      </w:fldSimple>
       <w:r>
         <w:t xml:space="preserve"> - Testing</w:t>
       </w:r>
@@ -4023,20 +3995,584 @@
       </w:r>
       <w:bookmarkEnd w:id="1"/>
     </w:p>
-    <w:p/>
+    <w:p>
+      <w:r>
+        <w:t xml:space="preserve">The idea of code coverage </w:t>
+      </w:r>
+      <w:r>
+        <w:t>is to</w:t>
+      </w:r>
+      <w:r>
+        <w:t xml:space="preserve"> create a list of tasks and check that each task is covered during the testing process.</w:t>
+      </w:r>
+      <w:r>
+        <w:t xml:space="preserve"> Functions, statements, </w:t>
+      </w:r>
+      <w:r>
+        <w:t>branches,</w:t>
+      </w:r>
+      <w:r>
+        <w:t xml:space="preserve"> and conditions </w:t>
+      </w:r>
+      <w:r>
+        <w:t xml:space="preserve">must </w:t>
+      </w:r>
+      <w:r>
+        <w:t>be evaluated.</w:t>
+      </w:r>
+      <w:r>
+        <w:t xml:space="preserve"> Function coverage refers to how many </w:t>
+      </w:r>
+      <w:r>
+        <w:t>functions defined in code have been called.</w:t>
+      </w:r>
+      <w:r>
+        <w:t xml:space="preserve"> </w:t>
+      </w:r>
+      <w:r>
+        <w:t xml:space="preserve">Statement coverage refers to how many statements have been executed. Branches coverage refers to how many branches of the control structures have been executed. Condition coverage refers to how many of the Boolean sub-expressions have been tested (True or False value). </w:t>
+      </w:r>
+    </w:p>
+    <w:p>
+      <w:r>
+        <w:t xml:space="preserve">As shown in Table 2, </w:t>
+      </w:r>
+      <w:r>
+        <w:t xml:space="preserve">NTPT has a test coverage of </w:t>
+      </w:r>
+      <w:r>
+        <w:t>55.4%</w:t>
+      </w:r>
+      <w:r>
+        <w:t>.</w:t>
+      </w:r>
+      <w:r>
+        <w:t xml:space="preserve"> </w:t>
+      </w:r>
+      <w:r>
+        <w:t xml:space="preserve">The higher the code coverage, the higher the defect detection. </w:t>
+      </w:r>
+      <w:r>
+        <w:t xml:space="preserve"> While it may be assumed that </w:t>
+      </w:r>
+      <w:r>
+        <w:t xml:space="preserve">coverage should be 100%, </w:t>
+      </w:r>
+      <w:r>
+        <w:t>to do so is costly</w:t>
+      </w:r>
+      <w:r>
+        <w:t xml:space="preserve"> and does not mean the system is defect free</w:t>
+      </w:r>
+      <w:r>
+        <w:t>. Furthermore, 100% coverage</w:t>
+      </w:r>
+      <w:r>
+        <w:t xml:space="preserve"> may not provide much benefit,</w:t>
+      </w:r>
+      <w:r>
+        <w:t xml:space="preserve"> as the domain of possible inputs for a program can be too large</w:t>
+      </w:r>
+      <w:r>
+        <w:t xml:space="preserve"> to be used in a testing system. </w:t>
+      </w:r>
+      <w:r>
+        <w:t>The coverage of NTPT is measured by the percentage of program statements executed by the test suite.</w:t>
+      </w:r>
+    </w:p>
+    <w:tbl>
+      <w:tblPr>
+        <w:tblStyle w:val="GridTable4-Accent3"/>
+        <w:tblW w:w="0" w:type="auto"/>
+        <w:tblLook w:val="04A0" w:firstRow="1" w:lastRow="0" w:firstColumn="1" w:lastColumn="0" w:noHBand="0" w:noVBand="1"/>
+      </w:tblPr>
+      <w:tblGrid>
+        <w:gridCol w:w="2789"/>
+        <w:gridCol w:w="2789"/>
+        <w:gridCol w:w="2790"/>
+        <w:gridCol w:w="2790"/>
+        <w:gridCol w:w="2790"/>
+      </w:tblGrid>
+      <w:tr>
+        <w:trPr>
+          <w:cnfStyle w:val="100000000000" w:firstRow="1" w:lastRow="0" w:firstColumn="0" w:lastColumn="0" w:oddVBand="0" w:evenVBand="0" w:oddHBand="0" w:evenHBand="0" w:firstRowFirstColumn="0" w:firstRowLastColumn="0" w:lastRowFirstColumn="0" w:lastRowLastColumn="0"/>
+        </w:trPr>
+        <w:tc>
+          <w:tcPr>
+            <w:cnfStyle w:val="001000000000" w:firstRow="0" w:lastRow="0" w:firstColumn="1" w:lastColumn="0" w:oddVBand="0" w:evenVBand="0" w:oddHBand="0" w:evenHBand="0" w:firstRowFirstColumn="0" w:firstRowLastColumn="0" w:lastRowFirstColumn="0" w:lastRowLastColumn="0"/>
+            <w:tcW w:w="2789" w:type="dxa"/>
+          </w:tcPr>
+          <w:p>
+            <w:r>
+              <w:t>Module</w:t>
+            </w:r>
+          </w:p>
+        </w:tc>
+        <w:tc>
+          <w:tcPr>
+            <w:tcW w:w="2789" w:type="dxa"/>
+          </w:tcPr>
+          <w:p>
+            <w:pPr>
+              <w:cnfStyle w:val="100000000000" w:firstRow="1" w:lastRow="0" w:firstColumn="0" w:lastColumn="0" w:oddVBand="0" w:evenVBand="0" w:oddHBand="0" w:evenHBand="0" w:firstRowFirstColumn="0" w:firstRowLastColumn="0" w:lastRowFirstColumn="0" w:lastRowLastColumn="0"/>
+            </w:pPr>
+            <w:r>
+              <w:t>Statements</w:t>
+            </w:r>
+          </w:p>
+        </w:tc>
+        <w:tc>
+          <w:tcPr>
+            <w:tcW w:w="2790" w:type="dxa"/>
+          </w:tcPr>
+          <w:p>
+            <w:pPr>
+              <w:cnfStyle w:val="100000000000" w:firstRow="1" w:lastRow="0" w:firstColumn="0" w:lastColumn="0" w:oddVBand="0" w:evenVBand="0" w:oddHBand="0" w:evenHBand="0" w:firstRowFirstColumn="0" w:firstRowLastColumn="0" w:lastRowFirstColumn="0" w:lastRowLastColumn="0"/>
+            </w:pPr>
+            <w:r>
+              <w:t>Missing</w:t>
+            </w:r>
+          </w:p>
+        </w:tc>
+        <w:tc>
+          <w:tcPr>
+            <w:tcW w:w="2790" w:type="dxa"/>
+          </w:tcPr>
+          <w:p>
+            <w:pPr>
+              <w:cnfStyle w:val="100000000000" w:firstRow="1" w:lastRow="0" w:firstColumn="0" w:lastColumn="0" w:oddVBand="0" w:evenVBand="0" w:oddHBand="0" w:evenHBand="0" w:firstRowFirstColumn="0" w:firstRowLastColumn="0" w:lastRowFirstColumn="0" w:lastRowLastColumn="0"/>
+            </w:pPr>
+            <w:r>
+              <w:t>Excluded</w:t>
+            </w:r>
+          </w:p>
+        </w:tc>
+        <w:tc>
+          <w:tcPr>
+            <w:tcW w:w="2790" w:type="dxa"/>
+          </w:tcPr>
+          <w:p>
+            <w:pPr>
+              <w:cnfStyle w:val="100000000000" w:firstRow="1" w:lastRow="0" w:firstColumn="0" w:lastColumn="0" w:oddVBand="0" w:evenVBand="0" w:oddHBand="0" w:evenHBand="0" w:firstRowFirstColumn="0" w:firstRowLastColumn="0" w:lastRowFirstColumn="0" w:lastRowLastColumn="0"/>
+            </w:pPr>
+            <w:r>
+              <w:t>Coverage</w:t>
+            </w:r>
+          </w:p>
+        </w:tc>
+      </w:tr>
+      <w:tr>
+        <w:trPr>
+          <w:cnfStyle w:val="000000100000" w:firstRow="0" w:lastRow="0" w:firstColumn="0" w:lastColumn="0" w:oddVBand="0" w:evenVBand="0" w:oddHBand="1" w:evenHBand="0" w:firstRowFirstColumn="0" w:firstRowLastColumn="0" w:lastRowFirstColumn="0" w:lastRowLastColumn="0"/>
+        </w:trPr>
+        <w:tc>
+          <w:tcPr>
+            <w:cnfStyle w:val="001000000000" w:firstRow="0" w:lastRow="0" w:firstColumn="1" w:lastColumn="0" w:oddVBand="0" w:evenVBand="0" w:oddHBand="0" w:evenHBand="0" w:firstRowFirstColumn="0" w:firstRowLastColumn="0" w:lastRowFirstColumn="0" w:lastRowLastColumn="0"/>
+            <w:tcW w:w="2789" w:type="dxa"/>
+          </w:tcPr>
+          <w:p>
+            <w:pPr>
+              <w:rPr>
+                <w:b w:val="0"/>
+                <w:bCs w:val="0"/>
+                <w:color w:val="000000" w:themeColor="text1"/>
+              </w:rPr>
+            </w:pPr>
+            <w:r>
+              <w:rPr>
+                <w:b w:val="0"/>
+                <w:bCs w:val="0"/>
+                <w:color w:val="000000" w:themeColor="text1"/>
+              </w:rPr>
+              <w:t>draw_graph_all.py</w:t>
+            </w:r>
+          </w:p>
+        </w:tc>
+        <w:tc>
+          <w:tcPr>
+            <w:tcW w:w="2789" w:type="dxa"/>
+          </w:tcPr>
+          <w:p>
+            <w:pPr>
+              <w:cnfStyle w:val="000000100000" w:firstRow="0" w:lastRow="0" w:firstColumn="0" w:lastColumn="0" w:oddVBand="0" w:evenVBand="0" w:oddHBand="1" w:evenHBand="0" w:firstRowFirstColumn="0" w:firstRowLastColumn="0" w:lastRowFirstColumn="0" w:lastRowLastColumn="0"/>
+              <w:rPr>
+                <w:color w:val="000000" w:themeColor="text1"/>
+              </w:rPr>
+            </w:pPr>
+            <w:r>
+              <w:rPr>
+                <w:color w:val="000000" w:themeColor="text1"/>
+              </w:rPr>
+              <w:t>55</w:t>
+            </w:r>
+          </w:p>
+        </w:tc>
+        <w:tc>
+          <w:tcPr>
+            <w:tcW w:w="2790" w:type="dxa"/>
+          </w:tcPr>
+          <w:p>
+            <w:pPr>
+              <w:cnfStyle w:val="000000100000" w:firstRow="0" w:lastRow="0" w:firstColumn="0" w:lastColumn="0" w:oddVBand="0" w:evenVBand="0" w:oddHBand="1" w:evenHBand="0" w:firstRowFirstColumn="0" w:firstRowLastColumn="0" w:lastRowFirstColumn="0" w:lastRowLastColumn="0"/>
+              <w:rPr>
+                <w:color w:val="000000" w:themeColor="text1"/>
+              </w:rPr>
+            </w:pPr>
+            <w:r>
+              <w:rPr>
+                <w:color w:val="000000" w:themeColor="text1"/>
+              </w:rPr>
+              <w:t>39</w:t>
+            </w:r>
+          </w:p>
+        </w:tc>
+        <w:tc>
+          <w:tcPr>
+            <w:tcW w:w="2790" w:type="dxa"/>
+          </w:tcPr>
+          <w:p>
+            <w:pPr>
+              <w:cnfStyle w:val="000000100000" w:firstRow="0" w:lastRow="0" w:firstColumn="0" w:lastColumn="0" w:oddVBand="0" w:evenVBand="0" w:oddHBand="1" w:evenHBand="0" w:firstRowFirstColumn="0" w:firstRowLastColumn="0" w:lastRowFirstColumn="0" w:lastRowLastColumn="0"/>
+              <w:rPr>
+                <w:color w:val="000000" w:themeColor="text1"/>
+              </w:rPr>
+            </w:pPr>
+            <w:r>
+              <w:rPr>
+                <w:color w:val="000000" w:themeColor="text1"/>
+              </w:rPr>
+              <w:t>0</w:t>
+            </w:r>
+          </w:p>
+        </w:tc>
+        <w:tc>
+          <w:tcPr>
+            <w:tcW w:w="2790" w:type="dxa"/>
+          </w:tcPr>
+          <w:p>
+            <w:pPr>
+              <w:cnfStyle w:val="000000100000" w:firstRow="0" w:lastRow="0" w:firstColumn="0" w:lastColumn="0" w:oddVBand="0" w:evenVBand="0" w:oddHBand="1" w:evenHBand="0" w:firstRowFirstColumn="0" w:firstRowLastColumn="0" w:lastRowFirstColumn="0" w:lastRowLastColumn="0"/>
+              <w:rPr>
+                <w:color w:val="000000" w:themeColor="text1"/>
+              </w:rPr>
+            </w:pPr>
+            <w:r>
+              <w:rPr>
+                <w:color w:val="000000" w:themeColor="text1"/>
+              </w:rPr>
+              <w:t>58.5%</w:t>
+            </w:r>
+          </w:p>
+        </w:tc>
+      </w:tr>
+      <w:tr>
+        <w:tc>
+          <w:tcPr>
+            <w:cnfStyle w:val="001000000000" w:firstRow="0" w:lastRow="0" w:firstColumn="1" w:lastColumn="0" w:oddVBand="0" w:evenVBand="0" w:oddHBand="0" w:evenHBand="0" w:firstRowFirstColumn="0" w:firstRowLastColumn="0" w:lastRowFirstColumn="0" w:lastRowLastColumn="0"/>
+            <w:tcW w:w="2789" w:type="dxa"/>
+          </w:tcPr>
+          <w:p>
+            <w:pPr>
+              <w:rPr>
+                <w:b w:val="0"/>
+                <w:bCs w:val="0"/>
+                <w:color w:val="000000" w:themeColor="text1"/>
+              </w:rPr>
+            </w:pPr>
+            <w:r>
+              <w:rPr>
+                <w:b w:val="0"/>
+                <w:bCs w:val="0"/>
+                <w:color w:val="000000" w:themeColor="text1"/>
+              </w:rPr>
+              <w:t>oop_main.py</w:t>
+            </w:r>
+          </w:p>
+        </w:tc>
+        <w:tc>
+          <w:tcPr>
+            <w:tcW w:w="2789" w:type="dxa"/>
+          </w:tcPr>
+          <w:p>
+            <w:pPr>
+              <w:cnfStyle w:val="000000000000" w:firstRow="0" w:lastRow="0" w:firstColumn="0" w:lastColumn="0" w:oddVBand="0" w:evenVBand="0" w:oddHBand="0" w:evenHBand="0" w:firstRowFirstColumn="0" w:firstRowLastColumn="0" w:lastRowFirstColumn="0" w:lastRowLastColumn="0"/>
+              <w:rPr>
+                <w:color w:val="000000" w:themeColor="text1"/>
+              </w:rPr>
+            </w:pPr>
+            <w:r>
+              <w:rPr>
+                <w:color w:val="000000" w:themeColor="text1"/>
+              </w:rPr>
+              <w:t>146</w:t>
+            </w:r>
+          </w:p>
+        </w:tc>
+        <w:tc>
+          <w:tcPr>
+            <w:tcW w:w="2790" w:type="dxa"/>
+          </w:tcPr>
+          <w:p>
+            <w:pPr>
+              <w:cnfStyle w:val="000000000000" w:firstRow="0" w:lastRow="0" w:firstColumn="0" w:lastColumn="0" w:oddVBand="0" w:evenVBand="0" w:oddHBand="0" w:evenHBand="0" w:firstRowFirstColumn="0" w:firstRowLastColumn="0" w:lastRowFirstColumn="0" w:lastRowLastColumn="0"/>
+              <w:rPr>
+                <w:color w:val="000000" w:themeColor="text1"/>
+              </w:rPr>
+            </w:pPr>
+            <w:r>
+              <w:rPr>
+                <w:color w:val="000000" w:themeColor="text1"/>
+              </w:rPr>
+              <w:t>123</w:t>
+            </w:r>
+          </w:p>
+        </w:tc>
+        <w:tc>
+          <w:tcPr>
+            <w:tcW w:w="2790" w:type="dxa"/>
+          </w:tcPr>
+          <w:p>
+            <w:pPr>
+              <w:cnfStyle w:val="000000000000" w:firstRow="0" w:lastRow="0" w:firstColumn="0" w:lastColumn="0" w:oddVBand="0" w:evenVBand="0" w:oddHBand="0" w:evenHBand="0" w:firstRowFirstColumn="0" w:firstRowLastColumn="0" w:lastRowFirstColumn="0" w:lastRowLastColumn="0"/>
+              <w:rPr>
+                <w:color w:val="000000" w:themeColor="text1"/>
+              </w:rPr>
+            </w:pPr>
+            <w:r>
+              <w:rPr>
+                <w:color w:val="000000" w:themeColor="text1"/>
+              </w:rPr>
+              <w:t>0</w:t>
+            </w:r>
+            <w:r>
+              <w:rPr>
+                <w:color w:val="000000" w:themeColor="text1"/>
+              </w:rPr>
+              <w:t xml:space="preserve"> </w:t>
+            </w:r>
+          </w:p>
+        </w:tc>
+        <w:tc>
+          <w:tcPr>
+            <w:tcW w:w="2790" w:type="dxa"/>
+          </w:tcPr>
+          <w:p>
+            <w:pPr>
+              <w:cnfStyle w:val="000000000000" w:firstRow="0" w:lastRow="0" w:firstColumn="0" w:lastColumn="0" w:oddVBand="0" w:evenVBand="0" w:oddHBand="0" w:evenHBand="0" w:firstRowFirstColumn="0" w:firstRowLastColumn="0" w:lastRowFirstColumn="0" w:lastRowLastColumn="0"/>
+              <w:rPr>
+                <w:color w:val="000000" w:themeColor="text1"/>
+              </w:rPr>
+            </w:pPr>
+            <w:r>
+              <w:rPr>
+                <w:color w:val="000000" w:themeColor="text1"/>
+              </w:rPr>
+              <w:t>54.3%</w:t>
+            </w:r>
+          </w:p>
+        </w:tc>
+      </w:tr>
+      <w:tr>
+        <w:trPr>
+          <w:cnfStyle w:val="000000100000" w:firstRow="0" w:lastRow="0" w:firstColumn="0" w:lastColumn="0" w:oddVBand="0" w:evenVBand="0" w:oddHBand="1" w:evenHBand="0" w:firstRowFirstColumn="0" w:firstRowLastColumn="0" w:lastRowFirstColumn="0" w:lastRowLastColumn="0"/>
+        </w:trPr>
+        <w:tc>
+          <w:tcPr>
+            <w:cnfStyle w:val="001000000000" w:firstRow="0" w:lastRow="0" w:firstColumn="1" w:lastColumn="0" w:oddVBand="0" w:evenVBand="0" w:oddHBand="0" w:evenHBand="0" w:firstRowFirstColumn="0" w:firstRowLastColumn="0" w:lastRowFirstColumn="0" w:lastRowLastColumn="0"/>
+            <w:tcW w:w="2789" w:type="dxa"/>
+          </w:tcPr>
+          <w:p>
+            <w:pPr>
+              <w:rPr>
+                <w:color w:val="000000" w:themeColor="text1"/>
+              </w:rPr>
+            </w:pPr>
+            <w:r>
+              <w:rPr>
+                <w:color w:val="000000" w:themeColor="text1"/>
+              </w:rPr>
+              <w:t>Total</w:t>
+            </w:r>
+          </w:p>
+        </w:tc>
+        <w:tc>
+          <w:tcPr>
+            <w:tcW w:w="2789" w:type="dxa"/>
+          </w:tcPr>
+          <w:p>
+            <w:pPr>
+              <w:cnfStyle w:val="000000100000" w:firstRow="0" w:lastRow="0" w:firstColumn="0" w:lastColumn="0" w:oddVBand="0" w:evenVBand="0" w:oddHBand="1" w:evenHBand="0" w:firstRowFirstColumn="0" w:firstRowLastColumn="0" w:lastRowFirstColumn="0" w:lastRowLastColumn="0"/>
+              <w:rPr>
+                <w:b/>
+                <w:bCs/>
+                <w:color w:val="000000" w:themeColor="text1"/>
+              </w:rPr>
+            </w:pPr>
+            <w:r>
+              <w:rPr>
+                <w:b/>
+                <w:bCs/>
+                <w:color w:val="000000" w:themeColor="text1"/>
+              </w:rPr>
+              <w:t>201</w:t>
+            </w:r>
+          </w:p>
+        </w:tc>
+        <w:tc>
+          <w:tcPr>
+            <w:tcW w:w="2790" w:type="dxa"/>
+          </w:tcPr>
+          <w:p>
+            <w:pPr>
+              <w:cnfStyle w:val="000000100000" w:firstRow="0" w:lastRow="0" w:firstColumn="0" w:lastColumn="0" w:oddVBand="0" w:evenVBand="0" w:oddHBand="1" w:evenHBand="0" w:firstRowFirstColumn="0" w:firstRowLastColumn="0" w:lastRowFirstColumn="0" w:lastRowLastColumn="0"/>
+              <w:rPr>
+                <w:b/>
+                <w:bCs/>
+                <w:color w:val="000000" w:themeColor="text1"/>
+              </w:rPr>
+            </w:pPr>
+            <w:r>
+              <w:rPr>
+                <w:b/>
+                <w:bCs/>
+                <w:color w:val="000000" w:themeColor="text1"/>
+              </w:rPr>
+              <w:t>162</w:t>
+            </w:r>
+          </w:p>
+        </w:tc>
+        <w:tc>
+          <w:tcPr>
+            <w:tcW w:w="2790" w:type="dxa"/>
+          </w:tcPr>
+          <w:p>
+            <w:pPr>
+              <w:cnfStyle w:val="000000100000" w:firstRow="0" w:lastRow="0" w:firstColumn="0" w:lastColumn="0" w:oddVBand="0" w:evenVBand="0" w:oddHBand="1" w:evenHBand="0" w:firstRowFirstColumn="0" w:firstRowLastColumn="0" w:lastRowFirstColumn="0" w:lastRowLastColumn="0"/>
+              <w:rPr>
+                <w:b/>
+                <w:bCs/>
+                <w:color w:val="000000" w:themeColor="text1"/>
+              </w:rPr>
+            </w:pPr>
+            <w:r>
+              <w:rPr>
+                <w:b/>
+                <w:bCs/>
+                <w:color w:val="000000" w:themeColor="text1"/>
+              </w:rPr>
+              <w:t>36</w:t>
+            </w:r>
+          </w:p>
+        </w:tc>
+        <w:tc>
+          <w:tcPr>
+            <w:tcW w:w="2790" w:type="dxa"/>
+          </w:tcPr>
+          <w:p>
+            <w:pPr>
+              <w:cnfStyle w:val="000000100000" w:firstRow="0" w:lastRow="0" w:firstColumn="0" w:lastColumn="0" w:oddVBand="0" w:evenVBand="0" w:oddHBand="1" w:evenHBand="0" w:firstRowFirstColumn="0" w:firstRowLastColumn="0" w:lastRowFirstColumn="0" w:lastRowLastColumn="0"/>
+              <w:rPr>
+                <w:b/>
+                <w:bCs/>
+                <w:color w:val="000000" w:themeColor="text1"/>
+              </w:rPr>
+            </w:pPr>
+            <w:r>
+              <w:rPr>
+                <w:b/>
+                <w:bCs/>
+                <w:color w:val="000000" w:themeColor="text1"/>
+              </w:rPr>
+              <w:t>55</w:t>
+            </w:r>
+            <w:r>
+              <w:rPr>
+                <w:b/>
+                <w:bCs/>
+                <w:color w:val="000000" w:themeColor="text1"/>
+              </w:rPr>
+              <w:t>.</w:t>
+            </w:r>
+            <w:r>
+              <w:rPr>
+                <w:b/>
+                <w:bCs/>
+                <w:color w:val="000000" w:themeColor="text1"/>
+              </w:rPr>
+              <w:t>4</w:t>
+            </w:r>
+            <w:r>
+              <w:rPr>
+                <w:b/>
+                <w:bCs/>
+                <w:color w:val="000000" w:themeColor="text1"/>
+              </w:rPr>
+              <w:t>%</w:t>
+            </w:r>
+          </w:p>
+        </w:tc>
+      </w:tr>
+    </w:tbl>
+    <w:p>
+      <w:pPr>
+        <w:pStyle w:val="Caption"/>
+        <w:keepNext/>
+        <w:jc w:val="center"/>
+      </w:pPr>
+      <w:r>
+        <w:t xml:space="preserve">Table </w:t>
+      </w:r>
+      <w:r>
+        <w:fldChar w:fldCharType="begin"/>
+      </w:r>
+      <w:r>
+        <w:instrText xml:space="preserve"> SEQ Table \* ARABIC </w:instrText>
+      </w:r>
+      <w:r>
+        <w:fldChar w:fldCharType="separate"/>
+      </w:r>
+      <w:r>
+        <w:rPr>
+          <w:noProof/>
+        </w:rPr>
+        <w:t>2</w:t>
+      </w:r>
+      <w:r>
+        <w:fldChar w:fldCharType="end"/>
+      </w:r>
+      <w:r>
+        <w:t xml:space="preserve"> - Test Coverage</w:t>
+      </w:r>
+    </w:p>
     <w:p>
       <w:pPr>
         <w:rPr>
+          <w:b/>
+          <w:bCs/>
           <w:color w:val="FF0000"/>
         </w:rPr>
       </w:pPr>
-      <w:r>
+    </w:p>
+    <w:p>
+      <w:pPr>
         <w:rPr>
+          <w:b/>
+          <w:bCs/>
           <w:color w:val="FF0000"/>
         </w:rPr>
-        <w:t>A description of the coverage of your unit tests, including how you evaluated coverage (function, statement, branch, condition)</w:t>
-      </w:r>
+      </w:pPr>
     </w:p>
+    <w:p>
+      <w:pPr>
+        <w:rPr>
+          <w:b/>
+          <w:bCs/>
+          <w:color w:val="FF0000"/>
+        </w:rPr>
+      </w:pPr>
+    </w:p>
+    <w:p/>
+    <w:p/>
     <w:p/>
     <w:p>
       <w:pPr>
@@ -4048,6 +4584,7 @@
       </w:pPr>
       <w:bookmarkStart w:id="2" w:name="_Toc116207244"/>
       <w:r>
+        <w:lastRenderedPageBreak/>
         <w:t>Requirements Acceptance Testing</w:t>
       </w:r>
       <w:bookmarkEnd w:id="2"/>
@@ -4611,7 +5148,6 @@
               <w:rPr>
                 <w:color w:val="FF0000"/>
               </w:rPr>
-              <w:lastRenderedPageBreak/>
               <w:t>6</w:t>
             </w:r>
           </w:p>
@@ -4843,6 +5379,7 @@
               <w:rPr>
                 <w:color w:val="FF0000"/>
               </w:rPr>
+              <w:lastRenderedPageBreak/>
               <w:t>9</w:t>
             </w:r>
           </w:p>
@@ -6795,6 +7332,25 @@
       </w:tcPr>
     </w:tblStylePr>
   </w:style>
+  <w:style w:type="table" w:styleId="TableGrid">
+    <w:name w:val="Table Grid"/>
+    <w:basedOn w:val="TableNormal"/>
+    <w:uiPriority w:val="39"/>
+    <w:rsid w:val="00511CDB"/>
+    <w:pPr>
+      <w:spacing w:after="0" w:line="240" w:lineRule="auto"/>
+    </w:pPr>
+    <w:tblPr>
+      <w:tblBorders>
+        <w:top w:val="single" w:sz="4" w:space="0" w:color="auto"/>
+        <w:left w:val="single" w:sz="4" w:space="0" w:color="auto"/>
+        <w:bottom w:val="single" w:sz="4" w:space="0" w:color="auto"/>
+        <w:right w:val="single" w:sz="4" w:space="0" w:color="auto"/>
+        <w:insideH w:val="single" w:sz="4" w:space="0" w:color="auto"/>
+        <w:insideV w:val="single" w:sz="4" w:space="0" w:color="auto"/>
+      </w:tblBorders>
+    </w:tblPr>
+  </w:style>
 </w:styles>
 </file>
 

</xml_diff>

<commit_message>
formatting for 3.0, will come back after Exec Summary
</commit_message>
<xml_diff>
--- a/Software Testing Report.docx
+++ b/Software Testing Report.docx
@@ -4038,7 +4038,13 @@
         <w:t xml:space="preserve">As shown in Table 2, </w:t>
       </w:r>
       <w:r>
-        <w:t xml:space="preserve">NTPT has a test coverage of </w:t>
+        <w:t xml:space="preserve">NTPT has a </w:t>
+      </w:r>
+      <w:r>
+        <w:t xml:space="preserve">statement </w:t>
+      </w:r>
+      <w:r>
+        <w:t xml:space="preserve">coverage of </w:t>
       </w:r>
       <w:r>
         <w:t>55.4%</w:t>
@@ -4578,6 +4584,7 @@
       </w:r>
       <w:bookmarkEnd w:id="2"/>
     </w:p>
+    <w:p/>
     <w:tbl>
       <w:tblPr>
         <w:tblW w:w="0" w:type="auto"/>
@@ -6943,6 +6950,7 @@
                 <w:sz w:val="22"/>
                 <w:szCs w:val="22"/>
               </w:rPr>
+              <w:lastRenderedPageBreak/>
               <w:t>R3.3</w:t>
             </w:r>
           </w:p>
@@ -7089,7 +7097,6 @@
                 <w:sz w:val="22"/>
                 <w:szCs w:val="22"/>
               </w:rPr>
-              <w:lastRenderedPageBreak/>
               <w:t>R3.4</w:t>
             </w:r>
           </w:p>
@@ -9193,6 +9200,7 @@
                 <w:sz w:val="22"/>
                 <w:szCs w:val="22"/>
               </w:rPr>
+              <w:lastRenderedPageBreak/>
               <w:t>R5.3</w:t>
             </w:r>
           </w:p>
@@ -9336,7 +9344,6 @@
                 <w:sz w:val="22"/>
                 <w:szCs w:val="22"/>
               </w:rPr>
-              <w:lastRenderedPageBreak/>
               <w:t>R5.4</w:t>
             </w:r>
           </w:p>
@@ -11906,6 +11913,893 @@
         </w:tc>
       </w:tr>
     </w:tbl>
+    <w:p>
+      <w:pPr>
+        <w:pStyle w:val="Caption"/>
+        <w:keepNext/>
+        <w:jc w:val="center"/>
+      </w:pPr>
+      <w:r>
+        <w:lastRenderedPageBreak/>
+        <w:t xml:space="preserve">Table </w:t>
+      </w:r>
+      <w:r>
+        <w:fldChar w:fldCharType="begin"/>
+      </w:r>
+      <w:r>
+        <w:instrText xml:space="preserve"> SEQ Table \* ARABIC </w:instrText>
+      </w:r>
+      <w:r>
+        <w:fldChar w:fldCharType="separate"/>
+      </w:r>
+      <w:r>
+        <w:rPr>
+          <w:noProof/>
+        </w:rPr>
+        <w:t>3</w:t>
+      </w:r>
+      <w:r>
+        <w:fldChar w:fldCharType="end"/>
+      </w:r>
+      <w:r>
+        <w:t xml:space="preserve"> - Acceptance Testing</w:t>
+      </w:r>
+    </w:p>
+    <w:p>
+      <w:pPr>
+        <w:rPr>
+          <w:color w:val="FF0000"/>
+        </w:rPr>
+      </w:pPr>
+      <w:r>
+        <w:rPr>
+          <w:color w:val="FF0000"/>
+        </w:rPr>
+        <w:t xml:space="preserve">(You will need to fill out the column on the left with the requirements listed in </w:t>
+      </w:r>
+      <w:r>
+        <w:rPr>
+          <w:color w:val="FF0000"/>
+        </w:rPr>
+        <w:t>software design documents</w:t>
+      </w:r>
+      <w:r>
+        <w:rPr>
+          <w:color w:val="FF0000"/>
+        </w:rPr>
+        <w:t xml:space="preserve"> and the columns on the right with the results of your own testing)</w:t>
+      </w:r>
+    </w:p>
+    <w:tbl>
+      <w:tblPr>
+        <w:tblW w:w="5000" w:type="pct"/>
+        <w:tblBorders>
+          <w:top w:val="single" w:sz="4" w:space="0" w:color="auto"/>
+          <w:left w:val="single" w:sz="4" w:space="0" w:color="auto"/>
+          <w:bottom w:val="single" w:sz="4" w:space="0" w:color="auto"/>
+          <w:right w:val="single" w:sz="4" w:space="0" w:color="auto"/>
+          <w:insideH w:val="single" w:sz="4" w:space="0" w:color="auto"/>
+          <w:insideV w:val="single" w:sz="4" w:space="0" w:color="auto"/>
+        </w:tblBorders>
+        <w:tblLook w:val="0000" w:firstRow="0" w:lastRow="0" w:firstColumn="0" w:lastColumn="0" w:noHBand="0" w:noVBand="0"/>
+      </w:tblPr>
+      <w:tblGrid>
+        <w:gridCol w:w="1535"/>
+        <w:gridCol w:w="5569"/>
+        <w:gridCol w:w="1627"/>
+        <w:gridCol w:w="1526"/>
+        <w:gridCol w:w="3691"/>
+      </w:tblGrid>
+      <w:tr>
+        <w:trPr>
+          <w:tblHeader/>
+        </w:trPr>
+        <w:tc>
+          <w:tcPr>
+            <w:tcW w:w="550" w:type="pct"/>
+          </w:tcPr>
+          <w:p>
+            <w:pPr>
+              <w:spacing w:before="60"/>
+              <w:rPr>
+                <w:b/>
+              </w:rPr>
+            </w:pPr>
+            <w:r>
+              <w:rPr>
+                <w:b/>
+              </w:rPr>
+              <w:t xml:space="preserve">Software </w:t>
+            </w:r>
+            <w:r>
+              <w:rPr>
+                <w:b/>
+              </w:rPr>
+              <w:br/>
+              <w:t>Requirement No</w:t>
+            </w:r>
+          </w:p>
+        </w:tc>
+        <w:tc>
+          <w:tcPr>
+            <w:tcW w:w="1996" w:type="pct"/>
+          </w:tcPr>
+          <w:p>
+            <w:pPr>
+              <w:tabs>
+                <w:tab w:val="left" w:pos="317"/>
+              </w:tabs>
+              <w:spacing w:before="60"/>
+              <w:rPr>
+                <w:b/>
+              </w:rPr>
+            </w:pPr>
+            <w:r>
+              <w:rPr>
+                <w:b/>
+              </w:rPr>
+              <w:t>Test</w:t>
+            </w:r>
+          </w:p>
+        </w:tc>
+        <w:tc>
+          <w:tcPr>
+            <w:tcW w:w="583" w:type="pct"/>
+          </w:tcPr>
+          <w:p>
+            <w:pPr>
+              <w:tabs>
+                <w:tab w:val="left" w:pos="317"/>
+              </w:tabs>
+              <w:spacing w:before="60"/>
+              <w:rPr>
+                <w:b/>
+              </w:rPr>
+            </w:pPr>
+            <w:r>
+              <w:rPr>
+                <w:b/>
+              </w:rPr>
+              <w:t>Implemented (Full /Partial/ None)</w:t>
+            </w:r>
+          </w:p>
+        </w:tc>
+        <w:tc>
+          <w:tcPr>
+            <w:tcW w:w="547" w:type="pct"/>
+          </w:tcPr>
+          <w:p>
+            <w:pPr>
+              <w:spacing w:before="60"/>
+              <w:rPr>
+                <w:b/>
+              </w:rPr>
+            </w:pPr>
+            <w:r>
+              <w:rPr>
+                <w:b/>
+              </w:rPr>
+              <w:t xml:space="preserve">Test Results (Pass/ Fail) </w:t>
+            </w:r>
+          </w:p>
+        </w:tc>
+        <w:tc>
+          <w:tcPr>
+            <w:tcW w:w="1323" w:type="pct"/>
+          </w:tcPr>
+          <w:p>
+            <w:pPr>
+              <w:spacing w:before="60"/>
+              <w:rPr>
+                <w:b/>
+              </w:rPr>
+            </w:pPr>
+            <w:r>
+              <w:rPr>
+                <w:b/>
+              </w:rPr>
+              <w:t>Comments (for partial implementation or failed test results)</w:t>
+            </w:r>
+          </w:p>
+        </w:tc>
+      </w:tr>
+      <w:tr>
+        <w:tc>
+          <w:tcPr>
+            <w:tcW w:w="550" w:type="pct"/>
+          </w:tcPr>
+          <w:p>
+            <w:pPr>
+              <w:spacing w:before="60"/>
+              <w:rPr>
+                <w:color w:val="FF0000"/>
+              </w:rPr>
+            </w:pPr>
+            <w:r>
+              <w:rPr>
+                <w:color w:val="FF0000"/>
+              </w:rPr>
+              <w:t>1</w:t>
+            </w:r>
+          </w:p>
+        </w:tc>
+        <w:tc>
+          <w:tcPr>
+            <w:tcW w:w="1996" w:type="pct"/>
+          </w:tcPr>
+          <w:p>
+            <w:pPr>
+              <w:tabs>
+                <w:tab w:val="left" w:pos="317"/>
+              </w:tabs>
+              <w:spacing w:before="60"/>
+              <w:rPr>
+                <w:color w:val="FF0000"/>
+              </w:rPr>
+            </w:pPr>
+            <w:r>
+              <w:rPr>
+                <w:color w:val="FF0000"/>
+              </w:rPr>
+              <w:t>Accept multiple file names as arguments from the command line</w:t>
+            </w:r>
+          </w:p>
+        </w:tc>
+        <w:tc>
+          <w:tcPr>
+            <w:tcW w:w="583" w:type="pct"/>
+          </w:tcPr>
+          <w:p>
+            <w:pPr>
+              <w:tabs>
+                <w:tab w:val="left" w:pos="317"/>
+              </w:tabs>
+              <w:spacing w:before="60"/>
+              <w:ind w:left="317" w:hanging="317"/>
+            </w:pPr>
+          </w:p>
+        </w:tc>
+        <w:tc>
+          <w:tcPr>
+            <w:tcW w:w="547" w:type="pct"/>
+          </w:tcPr>
+          <w:p>
+            <w:pPr>
+              <w:spacing w:before="60"/>
+            </w:pPr>
+          </w:p>
+        </w:tc>
+        <w:tc>
+          <w:tcPr>
+            <w:tcW w:w="1323" w:type="pct"/>
+          </w:tcPr>
+          <w:p>
+            <w:pPr>
+              <w:spacing w:before="60"/>
+            </w:pPr>
+          </w:p>
+        </w:tc>
+      </w:tr>
+      <w:tr>
+        <w:tc>
+          <w:tcPr>
+            <w:tcW w:w="550" w:type="pct"/>
+          </w:tcPr>
+          <w:p>
+            <w:pPr>
+              <w:spacing w:before="60"/>
+              <w:rPr>
+                <w:color w:val="FF0000"/>
+              </w:rPr>
+            </w:pPr>
+            <w:r>
+              <w:rPr>
+                <w:color w:val="FF0000"/>
+              </w:rPr>
+              <w:t>2</w:t>
+            </w:r>
+          </w:p>
+        </w:tc>
+        <w:tc>
+          <w:tcPr>
+            <w:tcW w:w="1996" w:type="pct"/>
+          </w:tcPr>
+          <w:p>
+            <w:pPr>
+              <w:tabs>
+                <w:tab w:val="left" w:pos="317"/>
+              </w:tabs>
+              <w:spacing w:before="60"/>
+              <w:rPr>
+                <w:color w:val="FF0000"/>
+              </w:rPr>
+            </w:pPr>
+            <w:r>
+              <w:rPr>
+                <w:color w:val="FF0000"/>
+              </w:rPr>
+              <w:t>Display the details of all valid files</w:t>
+            </w:r>
+          </w:p>
+        </w:tc>
+        <w:tc>
+          <w:tcPr>
+            <w:tcW w:w="583" w:type="pct"/>
+          </w:tcPr>
+          <w:p>
+            <w:pPr>
+              <w:tabs>
+                <w:tab w:val="left" w:pos="317"/>
+              </w:tabs>
+              <w:spacing w:before="60"/>
+              <w:ind w:left="317" w:hanging="317"/>
+            </w:pPr>
+          </w:p>
+        </w:tc>
+        <w:tc>
+          <w:tcPr>
+            <w:tcW w:w="547" w:type="pct"/>
+          </w:tcPr>
+          <w:p>
+            <w:pPr>
+              <w:spacing w:before="60"/>
+            </w:pPr>
+          </w:p>
+        </w:tc>
+        <w:tc>
+          <w:tcPr>
+            <w:tcW w:w="1323" w:type="pct"/>
+          </w:tcPr>
+          <w:p>
+            <w:pPr>
+              <w:spacing w:before="60"/>
+            </w:pPr>
+          </w:p>
+        </w:tc>
+      </w:tr>
+      <w:tr>
+        <w:tc>
+          <w:tcPr>
+            <w:tcW w:w="550" w:type="pct"/>
+          </w:tcPr>
+          <w:p>
+            <w:pPr>
+              <w:spacing w:before="60"/>
+              <w:rPr>
+                <w:color w:val="FF0000"/>
+              </w:rPr>
+            </w:pPr>
+            <w:r>
+              <w:rPr>
+                <w:color w:val="FF0000"/>
+              </w:rPr>
+              <w:t>3</w:t>
+            </w:r>
+          </w:p>
+        </w:tc>
+        <w:tc>
+          <w:tcPr>
+            <w:tcW w:w="1996" w:type="pct"/>
+          </w:tcPr>
+          <w:p>
+            <w:pPr>
+              <w:tabs>
+                <w:tab w:val="left" w:pos="317"/>
+              </w:tabs>
+              <w:spacing w:before="60"/>
+              <w:rPr>
+                <w:color w:val="FF0000"/>
+              </w:rPr>
+            </w:pPr>
+            <w:r>
+              <w:rPr>
+                <w:color w:val="FF0000"/>
+              </w:rPr>
+              <w:t>Display an appropriate message if a file does not exist or if a file name is invalid</w:t>
+            </w:r>
+          </w:p>
+        </w:tc>
+        <w:tc>
+          <w:tcPr>
+            <w:tcW w:w="583" w:type="pct"/>
+          </w:tcPr>
+          <w:p>
+            <w:pPr>
+              <w:tabs>
+                <w:tab w:val="left" w:pos="317"/>
+              </w:tabs>
+              <w:spacing w:before="60"/>
+              <w:ind w:left="317" w:hanging="317"/>
+            </w:pPr>
+          </w:p>
+        </w:tc>
+        <w:tc>
+          <w:tcPr>
+            <w:tcW w:w="547" w:type="pct"/>
+          </w:tcPr>
+          <w:p>
+            <w:pPr>
+              <w:spacing w:before="60"/>
+            </w:pPr>
+          </w:p>
+        </w:tc>
+        <w:tc>
+          <w:tcPr>
+            <w:tcW w:w="1323" w:type="pct"/>
+          </w:tcPr>
+          <w:p>
+            <w:pPr>
+              <w:spacing w:before="60"/>
+            </w:pPr>
+          </w:p>
+        </w:tc>
+      </w:tr>
+      <w:tr>
+        <w:tc>
+          <w:tcPr>
+            <w:tcW w:w="550" w:type="pct"/>
+          </w:tcPr>
+          <w:p>
+            <w:pPr>
+              <w:spacing w:before="60"/>
+              <w:rPr>
+                <w:color w:val="FF0000"/>
+              </w:rPr>
+            </w:pPr>
+            <w:r>
+              <w:rPr>
+                <w:color w:val="FF0000"/>
+              </w:rPr>
+              <w:t>4</w:t>
+            </w:r>
+          </w:p>
+        </w:tc>
+        <w:tc>
+          <w:tcPr>
+            <w:tcW w:w="1996" w:type="pct"/>
+          </w:tcPr>
+          <w:p>
+            <w:pPr>
+              <w:tabs>
+                <w:tab w:val="left" w:pos="317"/>
+              </w:tabs>
+              <w:spacing w:before="60"/>
+              <w:rPr>
+                <w:color w:val="FF0000"/>
+              </w:rPr>
+            </w:pPr>
+            <w:r>
+              <w:rPr>
+                <w:color w:val="FF0000"/>
+              </w:rPr>
+              <w:t>Display a message if an argument is a directory instead of a file</w:t>
+            </w:r>
+          </w:p>
+        </w:tc>
+        <w:tc>
+          <w:tcPr>
+            <w:tcW w:w="583" w:type="pct"/>
+          </w:tcPr>
+          <w:p>
+            <w:pPr>
+              <w:tabs>
+                <w:tab w:val="left" w:pos="317"/>
+              </w:tabs>
+              <w:spacing w:before="60"/>
+              <w:ind w:left="317" w:hanging="317"/>
+            </w:pPr>
+          </w:p>
+        </w:tc>
+        <w:tc>
+          <w:tcPr>
+            <w:tcW w:w="547" w:type="pct"/>
+          </w:tcPr>
+          <w:p>
+            <w:pPr>
+              <w:spacing w:before="60"/>
+            </w:pPr>
+          </w:p>
+        </w:tc>
+        <w:tc>
+          <w:tcPr>
+            <w:tcW w:w="1323" w:type="pct"/>
+          </w:tcPr>
+          <w:p>
+            <w:pPr>
+              <w:spacing w:before="60"/>
+            </w:pPr>
+          </w:p>
+        </w:tc>
+      </w:tr>
+      <w:tr>
+        <w:tc>
+          <w:tcPr>
+            <w:tcW w:w="550" w:type="pct"/>
+          </w:tcPr>
+          <w:p>
+            <w:pPr>
+              <w:spacing w:before="60"/>
+              <w:rPr>
+                <w:color w:val="FF0000"/>
+              </w:rPr>
+            </w:pPr>
+            <w:r>
+              <w:rPr>
+                <w:color w:val="FF0000"/>
+              </w:rPr>
+              <w:t>5</w:t>
+            </w:r>
+          </w:p>
+        </w:tc>
+        <w:tc>
+          <w:tcPr>
+            <w:tcW w:w="1996" w:type="pct"/>
+          </w:tcPr>
+          <w:p>
+            <w:pPr>
+              <w:tabs>
+                <w:tab w:val="left" w:pos="317"/>
+              </w:tabs>
+              <w:spacing w:before="60"/>
+              <w:rPr>
+                <w:color w:val="FF0000"/>
+              </w:rPr>
+            </w:pPr>
+            <w:r>
+              <w:rPr>
+                <w:color w:val="FF0000"/>
+              </w:rPr>
+              <w:t>File name can be a simple file name or include the full path of the file with one or more levels</w:t>
+            </w:r>
+          </w:p>
+        </w:tc>
+        <w:tc>
+          <w:tcPr>
+            <w:tcW w:w="583" w:type="pct"/>
+          </w:tcPr>
+          <w:p>
+            <w:pPr>
+              <w:tabs>
+                <w:tab w:val="left" w:pos="317"/>
+              </w:tabs>
+              <w:spacing w:before="60"/>
+              <w:ind w:left="317" w:hanging="317"/>
+            </w:pPr>
+          </w:p>
+        </w:tc>
+        <w:tc>
+          <w:tcPr>
+            <w:tcW w:w="547" w:type="pct"/>
+          </w:tcPr>
+          <w:p>
+            <w:pPr>
+              <w:spacing w:before="60"/>
+            </w:pPr>
+          </w:p>
+        </w:tc>
+        <w:tc>
+          <w:tcPr>
+            <w:tcW w:w="1323" w:type="pct"/>
+          </w:tcPr>
+          <w:p>
+            <w:pPr>
+              <w:spacing w:before="60"/>
+            </w:pPr>
+          </w:p>
+        </w:tc>
+      </w:tr>
+      <w:tr>
+        <w:tc>
+          <w:tcPr>
+            <w:tcW w:w="550" w:type="pct"/>
+          </w:tcPr>
+          <w:p>
+            <w:pPr>
+              <w:spacing w:before="60"/>
+              <w:rPr>
+                <w:color w:val="FF0000"/>
+              </w:rPr>
+            </w:pPr>
+            <w:r>
+              <w:rPr>
+                <w:color w:val="FF0000"/>
+              </w:rPr>
+              <w:t>6</w:t>
+            </w:r>
+          </w:p>
+        </w:tc>
+        <w:tc>
+          <w:tcPr>
+            <w:tcW w:w="1996" w:type="pct"/>
+          </w:tcPr>
+          <w:p>
+            <w:pPr>
+              <w:tabs>
+                <w:tab w:val="left" w:pos="317"/>
+              </w:tabs>
+              <w:spacing w:before="60"/>
+              <w:rPr>
+                <w:color w:val="FF0000"/>
+              </w:rPr>
+            </w:pPr>
+            <w:r>
+              <w:rPr>
+                <w:color w:val="FF0000"/>
+              </w:rPr>
+              <w:t>file names must start with an alphabetical character</w:t>
+            </w:r>
+          </w:p>
+        </w:tc>
+        <w:tc>
+          <w:tcPr>
+            <w:tcW w:w="583" w:type="pct"/>
+          </w:tcPr>
+          <w:p>
+            <w:pPr>
+              <w:tabs>
+                <w:tab w:val="left" w:pos="317"/>
+              </w:tabs>
+              <w:spacing w:before="60"/>
+              <w:ind w:left="317" w:hanging="317"/>
+            </w:pPr>
+          </w:p>
+        </w:tc>
+        <w:tc>
+          <w:tcPr>
+            <w:tcW w:w="547" w:type="pct"/>
+          </w:tcPr>
+          <w:p>
+            <w:pPr>
+              <w:spacing w:before="60"/>
+            </w:pPr>
+          </w:p>
+        </w:tc>
+        <w:tc>
+          <w:tcPr>
+            <w:tcW w:w="1323" w:type="pct"/>
+          </w:tcPr>
+          <w:p>
+            <w:pPr>
+              <w:spacing w:before="60"/>
+            </w:pPr>
+          </w:p>
+        </w:tc>
+      </w:tr>
+      <w:tr>
+        <w:tc>
+          <w:tcPr>
+            <w:tcW w:w="550" w:type="pct"/>
+          </w:tcPr>
+          <w:p>
+            <w:pPr>
+              <w:spacing w:before="60"/>
+              <w:rPr>
+                <w:color w:val="FF0000"/>
+              </w:rPr>
+            </w:pPr>
+            <w:r>
+              <w:rPr>
+                <w:color w:val="FF0000"/>
+              </w:rPr>
+              <w:t>7</w:t>
+            </w:r>
+          </w:p>
+        </w:tc>
+        <w:tc>
+          <w:tcPr>
+            <w:tcW w:w="1996" w:type="pct"/>
+          </w:tcPr>
+          <w:p>
+            <w:pPr>
+              <w:tabs>
+                <w:tab w:val="left" w:pos="317"/>
+              </w:tabs>
+              <w:spacing w:before="60"/>
+              <w:rPr>
+                <w:color w:val="FF0000"/>
+              </w:rPr>
+            </w:pPr>
+            <w:r>
+              <w:rPr>
+                <w:color w:val="FF0000"/>
+              </w:rPr>
+              <w:t>Valid file name extensions must be 3 or 4 alphabetical characters preceded by a dot)</w:t>
+            </w:r>
+          </w:p>
+        </w:tc>
+        <w:tc>
+          <w:tcPr>
+            <w:tcW w:w="583" w:type="pct"/>
+          </w:tcPr>
+          <w:p>
+            <w:pPr>
+              <w:tabs>
+                <w:tab w:val="left" w:pos="317"/>
+              </w:tabs>
+              <w:spacing w:before="60"/>
+              <w:ind w:left="317" w:hanging="317"/>
+            </w:pPr>
+          </w:p>
+        </w:tc>
+        <w:tc>
+          <w:tcPr>
+            <w:tcW w:w="547" w:type="pct"/>
+          </w:tcPr>
+          <w:p>
+            <w:pPr>
+              <w:spacing w:before="60"/>
+            </w:pPr>
+          </w:p>
+        </w:tc>
+        <w:tc>
+          <w:tcPr>
+            <w:tcW w:w="1323" w:type="pct"/>
+          </w:tcPr>
+          <w:p>
+            <w:pPr>
+              <w:spacing w:before="60"/>
+            </w:pPr>
+          </w:p>
+        </w:tc>
+      </w:tr>
+      <w:tr>
+        <w:tc>
+          <w:tcPr>
+            <w:tcW w:w="550" w:type="pct"/>
+          </w:tcPr>
+          <w:p>
+            <w:pPr>
+              <w:spacing w:before="60"/>
+              <w:rPr>
+                <w:color w:val="FF0000"/>
+              </w:rPr>
+            </w:pPr>
+            <w:r>
+              <w:rPr>
+                <w:color w:val="FF0000"/>
+              </w:rPr>
+              <w:t>8</w:t>
+            </w:r>
+          </w:p>
+        </w:tc>
+        <w:tc>
+          <w:tcPr>
+            <w:tcW w:w="1996" w:type="pct"/>
+          </w:tcPr>
+          <w:p>
+            <w:pPr>
+              <w:tabs>
+                <w:tab w:val="left" w:pos="317"/>
+              </w:tabs>
+              <w:spacing w:before="60"/>
+              <w:rPr>
+                <w:color w:val="FF0000"/>
+              </w:rPr>
+            </w:pPr>
+            <w:r>
+              <w:rPr>
+                <w:color w:val="FF0000"/>
+              </w:rPr>
+              <w:t>Directory/level names must start with an alphabetical character to be considered valid</w:t>
+            </w:r>
+          </w:p>
+        </w:tc>
+        <w:tc>
+          <w:tcPr>
+            <w:tcW w:w="583" w:type="pct"/>
+          </w:tcPr>
+          <w:p>
+            <w:pPr>
+              <w:tabs>
+                <w:tab w:val="left" w:pos="317"/>
+              </w:tabs>
+              <w:spacing w:before="60"/>
+              <w:ind w:left="317" w:hanging="317"/>
+            </w:pPr>
+          </w:p>
+        </w:tc>
+        <w:tc>
+          <w:tcPr>
+            <w:tcW w:w="547" w:type="pct"/>
+          </w:tcPr>
+          <w:p>
+            <w:pPr>
+              <w:spacing w:before="60"/>
+            </w:pPr>
+          </w:p>
+        </w:tc>
+        <w:tc>
+          <w:tcPr>
+            <w:tcW w:w="1323" w:type="pct"/>
+          </w:tcPr>
+          <w:p>
+            <w:pPr>
+              <w:spacing w:before="60"/>
+            </w:pPr>
+          </w:p>
+        </w:tc>
+      </w:tr>
+      <w:tr>
+        <w:tc>
+          <w:tcPr>
+            <w:tcW w:w="550" w:type="pct"/>
+          </w:tcPr>
+          <w:p>
+            <w:pPr>
+              <w:spacing w:before="60"/>
+              <w:rPr>
+                <w:color w:val="FF0000"/>
+              </w:rPr>
+            </w:pPr>
+            <w:r>
+              <w:rPr>
+                <w:color w:val="FF0000"/>
+              </w:rPr>
+              <w:lastRenderedPageBreak/>
+              <w:t>9</w:t>
+            </w:r>
+          </w:p>
+        </w:tc>
+        <w:tc>
+          <w:tcPr>
+            <w:tcW w:w="1996" w:type="pct"/>
+          </w:tcPr>
+          <w:p>
+            <w:pPr>
+              <w:tabs>
+                <w:tab w:val="left" w:pos="317"/>
+              </w:tabs>
+              <w:spacing w:before="60"/>
+              <w:rPr>
+                <w:color w:val="FF0000"/>
+              </w:rPr>
+            </w:pPr>
+            <w:r>
+              <w:rPr>
+                <w:color w:val="FF0000"/>
+              </w:rPr>
+              <w:t>The program should be able to accept as many levels for each file name as the user wants to input.  This is limited only by the number of levels allowed in Windows (approximately 120)</w:t>
+            </w:r>
+          </w:p>
+        </w:tc>
+        <w:tc>
+          <w:tcPr>
+            <w:tcW w:w="583" w:type="pct"/>
+          </w:tcPr>
+          <w:p>
+            <w:pPr>
+              <w:tabs>
+                <w:tab w:val="left" w:pos="317"/>
+              </w:tabs>
+              <w:spacing w:before="60"/>
+              <w:ind w:left="317" w:hanging="317"/>
+            </w:pPr>
+          </w:p>
+        </w:tc>
+        <w:tc>
+          <w:tcPr>
+            <w:tcW w:w="547" w:type="pct"/>
+          </w:tcPr>
+          <w:p>
+            <w:pPr>
+              <w:spacing w:before="60"/>
+            </w:pPr>
+          </w:p>
+        </w:tc>
+        <w:tc>
+          <w:tcPr>
+            <w:tcW w:w="1323" w:type="pct"/>
+          </w:tcPr>
+          <w:p>
+            <w:pPr>
+              <w:spacing w:before="60"/>
+            </w:pPr>
+          </w:p>
+        </w:tc>
+      </w:tr>
+    </w:tbl>
+    <w:p/>
+    <w:p/>
     <w:p/>
     <w:p/>
     <w:sectPr>

</xml_diff>